<commit_message>
add ch-1 & ch-2[:metrics]
</commit_message>
<xml_diff>
--- a/main.docx
+++ b/main.docx
@@ -42,7 +42,7 @@
                     </pic:cNvPicPr>
                   </pic:nvPicPr>
                   <pic:blipFill>
-                    <a:blip r:embed="rId5" cstate="print">
+                    <a:blip r:embed="rId6" cstate="print">
                       <a:extLst>
                         <a:ext uri="{28A0092B-C50C-407E-A947-70E740481C1C}">
                           <a14:useLocalDpi xmlns:a14="http://schemas.microsoft.com/office/drawing/2010/main" val="0"/>
@@ -380,7 +380,7 @@
                     </pic:cNvPicPr>
                   </pic:nvPicPr>
                   <pic:blipFill>
-                    <a:blip r:embed="rId6" cstate="print">
+                    <a:blip r:embed="rId7" cstate="print">
                       <a:extLst>
                         <a:ext uri="{28A0092B-C50C-407E-A947-70E740481C1C}">
                           <a14:useLocalDpi xmlns:a14="http://schemas.microsoft.com/office/drawing/2010/main" val="0"/>
@@ -1006,6 +1006,12 @@
           <w:type w:val="continuous"/>
           <w:pgSz w:w="11906" w:h="16838"/>
           <w:pgMar w:top="1418" w:right="1134" w:bottom="1418" w:left="1247" w:header="567" w:footer="964" w:gutter="0"/>
+          <w:pgBorders>
+            <w:top w:val="none" w:sz="0" w:space="0"/>
+            <w:left w:val="none" w:sz="0" w:space="0"/>
+            <w:bottom w:val="none" w:sz="0" w:space="0"/>
+            <w:right w:val="none" w:sz="0" w:space="0"/>
+          </w:pgBorders>
           <w:pgNumType w:start="1"/>
           <w:cols w:space="425" w:num="1"/>
           <w:docGrid w:type="lines" w:linePitch="312" w:charSpace="0"/>
@@ -2498,6 +2504,12 @@
         <w:sectPr>
           <w:pgSz w:w="11906" w:h="16838"/>
           <w:pgMar w:top="1701" w:right="1134" w:bottom="1418" w:left="1701" w:header="567" w:footer="964" w:gutter="0"/>
+          <w:pgBorders>
+            <w:top w:val="none" w:sz="0" w:space="0"/>
+            <w:left w:val="none" w:sz="0" w:space="0"/>
+            <w:bottom w:val="none" w:sz="0" w:space="0"/>
+            <w:right w:val="none" w:sz="0" w:space="0"/>
+          </w:pgBorders>
           <w:pgNumType w:start="1"/>
           <w:cols w:space="425" w:num="1"/>
           <w:docGrid w:type="lines" w:linePitch="312" w:charSpace="0"/>
@@ -2803,6 +2815,12 @@
         <w:sectPr>
           <w:pgSz w:w="11906" w:h="16838"/>
           <w:pgMar w:top="1701" w:right="1134" w:bottom="1418" w:left="1701" w:header="567" w:footer="964" w:gutter="0"/>
+          <w:pgBorders>
+            <w:top w:val="none" w:sz="0" w:space="0"/>
+            <w:left w:val="none" w:sz="0" w:space="0"/>
+            <w:bottom w:val="none" w:sz="0" w:space="0"/>
+            <w:right w:val="none" w:sz="0" w:space="0"/>
+          </w:pgBorders>
           <w:pgNumType w:start="1"/>
           <w:cols w:space="425" w:num="1"/>
           <w:docGrid w:type="lines" w:linePitch="312" w:charSpace="0"/>
@@ -3506,7 +3524,7 @@
           <w:sz w:val="24"/>
           <w:szCs w:val="24"/>
         </w:rPr>
-        <w:t>Although the Seq2Seq-based generative dialogue systems are able to generate natural and fluent responses, they have been long known for the inclination to generate simple and repeated responses. Towards the goal of generating diverse, meaningful and engaging dialogues, many researchers proposed various methods to address the problem of low-quality responses. However, it has been known that these systems lack good automatic evaluation metrics so the field relies heavily on human evaluation, which is expensive, unscalable and subjective. To better understand the pros and cons of various automatic metrics, we trained a number of open-domain generative models on a few public-available datasets and measured their performances with various metrics. We then analyzed the utterance-level inter-metric correlation on the scores of the trained models. From the experiments we found that scores of various combinations of model, dataset and metric tended to cluster along some axises. For example, for most of the combinations of model and dataset, some metrics tended to highly correlate with one another, which form a cluster. On the other hand, when trained on different datasets, a model’s performance measured by a certain metric may be highly correlates with one another. Although desirable, we empirically conclude that the metrics did not measure all the models trained on different datasets consistently. Similarly, the models did not perform consistently when trained on different datasets or measured by different metrics. Our novel approach provides an new perspective from which researchers can learn the pros and cons of existing metrics and models and thus propose enhancements.</w:t>
+        <w:t>Although the Seq2Seq-based generative dialogue systems are able to generate natural and fluent responses， they have been long known for the inclination to generate simple and repeated responses. Towards the goal of generating diverse， meaningful and engaging dialogues， many researchers proposed various methods to address the problem of low-quality responses. However， it has been known that these systems lack good automatic evaluation metrics so the field relies heavily on human evaluation， which is expensive， unscalable and subjective. To better understand the pros and cons of various automatic metrics， we trained a number of open-domain generative models on a few public-available datasets and measured their performances with various metrics. We then analyzed the utterance-level inter-metric correlation on the scores of the trained models. From the experiments we found that scores of various combinations of model， dataset and metric tended to cluster along some axises. For example， for most of the combinations of model and dataset， some metrics tended to highly correlate with one another， which form a cluster. On the other hand， when trained on different datasets， a model’s performance measured by a certain metric may be highly correlates with one another. Although desirable， we empirically conclude that the metrics did not measure all the models trained on different datasets consistently. Similarly， the models did not perform consistently when trained on different datasets or measured by different metrics. Our novel approach provides an new perspective from which researchers can learn the pros and cons of existing metrics and models and thus propose enhancements.</w:t>
       </w:r>
     </w:p>
     <w:p>
@@ -3555,10 +3573,72 @@
           <w:sz w:val="24"/>
           <w:szCs w:val="24"/>
         </w:rPr>
-        <w:t xml:space="preserve"> Natural Language Processing, Deep Learning, Chatbot, Dialogue Generation, Recurrent Neural Network</w:t>
-      </w:r>
-      <w:bookmarkStart w:id="0" w:name="_GoBack"/>
-      <w:bookmarkEnd w:id="0"/>
+        <w:t xml:space="preserve"> Natural Language Processing</w:t>
+      </w:r>
+      <w:r>
+        <w:rPr>
+          <w:rFonts w:hint="default"/>
+          <w:sz w:val="24"/>
+          <w:szCs w:val="24"/>
+        </w:rPr>
+        <w:t>，</w:t>
+      </w:r>
+      <w:r>
+        <w:rPr>
+          <w:rFonts w:hint="eastAsia"/>
+          <w:sz w:val="24"/>
+          <w:szCs w:val="24"/>
+        </w:rPr>
+        <w:t xml:space="preserve"> Deep Learning</w:t>
+      </w:r>
+      <w:r>
+        <w:rPr>
+          <w:rFonts w:hint="default"/>
+          <w:sz w:val="24"/>
+          <w:szCs w:val="24"/>
+        </w:rPr>
+        <w:t>，</w:t>
+      </w:r>
+      <w:r>
+        <w:rPr>
+          <w:rFonts w:hint="eastAsia"/>
+          <w:sz w:val="24"/>
+          <w:szCs w:val="24"/>
+        </w:rPr>
+        <w:t xml:space="preserve"> Chatbot</w:t>
+      </w:r>
+      <w:r>
+        <w:rPr>
+          <w:rFonts w:hint="default"/>
+          <w:sz w:val="24"/>
+          <w:szCs w:val="24"/>
+        </w:rPr>
+        <w:t>，</w:t>
+      </w:r>
+      <w:r>
+        <w:rPr>
+          <w:rFonts w:hint="eastAsia"/>
+          <w:sz w:val="24"/>
+          <w:szCs w:val="24"/>
+        </w:rPr>
+        <w:t xml:space="preserve"> Dialogue Generation</w:t>
+      </w:r>
+      <w:r>
+        <w:rPr>
+          <w:rFonts w:hint="default"/>
+          <w:sz w:val="24"/>
+          <w:szCs w:val="24"/>
+        </w:rPr>
+        <w:t>，</w:t>
+      </w:r>
+      <w:r>
+        <w:rPr>
+          <w:rFonts w:hint="eastAsia"/>
+          <w:sz w:val="24"/>
+          <w:szCs w:val="24"/>
+        </w:rPr>
+        <w:t xml:space="preserve"> Recurrent Neural Network</w:t>
+      </w:r>
     </w:p>
     <w:p>
       <w:pPr>
@@ -3606,9 +3686,15 @@
           <w:szCs w:val="32"/>
         </w:rPr>
         <w:sectPr>
-          <w:headerReference r:id="rId3" w:type="default"/>
+          <w:headerReference r:id="rId4" w:type="default"/>
           <w:pgSz w:w="11906" w:h="16838"/>
           <w:pgMar w:top="1701" w:right="1134" w:bottom="1418" w:left="1701" w:header="567" w:footer="964" w:gutter="0"/>
+          <w:pgBorders>
+            <w:top w:val="none" w:sz="0" w:space="0"/>
+            <w:left w:val="none" w:sz="0" w:space="0"/>
+            <w:bottom w:val="none" w:sz="0" w:space="0"/>
+            <w:right w:val="none" w:sz="0" w:space="0"/>
+          </w:pgBorders>
           <w:pgNumType w:fmt="upperRoman" w:start="1"/>
           <w:cols w:space="425" w:num="1"/>
           <w:docGrid w:type="lines" w:linePitch="312" w:charSpace="0"/>
@@ -3636,14 +3722,517 @@
         <w:rPr>
           <w:rFonts w:hint="eastAsia"/>
         </w:rPr>
-        <w:t>节标题</w:t>
+        <w:t>课题研究背景</w:t>
+      </w:r>
+    </w:p>
+    <w:p>
+      <w:pPr>
+        <w:pStyle w:val="3"/>
+        <w:keepNext w:val="0"/>
+        <w:keepLines w:val="0"/>
+        <w:pageBreakBefore w:val="0"/>
+        <w:widowControl w:val="0"/>
+        <w:kinsoku/>
+        <w:wordWrap/>
+        <w:overflowPunct/>
+        <w:topLinePunct w:val="0"/>
+        <w:autoSpaceDE/>
+        <w:autoSpaceDN/>
+        <w:bidi w:val="0"/>
+        <w:adjustRightInd/>
+        <w:snapToGrid/>
+        <w:ind w:firstLine="480" w:firstLineChars="200"/>
+        <w:textAlignment w:val="auto"/>
+        <w:outlineLvl w:val="9"/>
+        <w:rPr>
+          <w:rFonts w:hint="default"/>
+        </w:rPr>
+      </w:pPr>
+      <w:r>
+        <w:rPr>
+          <w:rFonts w:hint="default"/>
+        </w:rPr>
+        <w:t>早期的对话系统的用途主要是帮助用户用自然语言完成某项任务，比如技术支持（Technical Support），预订机票、预订餐馆的座位、查询航班等。这一类系统又被称为面向任务的系统（Task-Oriented），其实现技术包括关键词匹配、规则和模板以及对话状态追踪（Dialogue State Tracking）等等，往往需要大量人工标注的数据。这些系统只能处理特定领域内的对话，不能回答开放性问题，用途局限于特定领域[55，58，66]。</w:t>
+      </w:r>
+    </w:p>
+    <w:p>
+      <w:pPr>
+        <w:pStyle w:val="3"/>
+        <w:keepNext w:val="0"/>
+        <w:keepLines w:val="0"/>
+        <w:pageBreakBefore w:val="0"/>
+        <w:widowControl w:val="0"/>
+        <w:kinsoku/>
+        <w:wordWrap/>
+        <w:overflowPunct/>
+        <w:topLinePunct w:val="0"/>
+        <w:autoSpaceDE/>
+        <w:autoSpaceDN/>
+        <w:bidi w:val="0"/>
+        <w:adjustRightInd/>
+        <w:snapToGrid/>
+        <w:ind w:firstLine="480" w:firstLineChars="200"/>
+        <w:textAlignment w:val="auto"/>
+        <w:outlineLvl w:val="9"/>
+        <w:rPr>
+          <w:rFonts w:hint="default"/>
+        </w:rPr>
+      </w:pPr>
+      <w:r>
+        <w:rPr>
+          <w:rFonts w:hint="default"/>
+        </w:rPr>
+        <w:t>随着在线聊天的流行，社交媒体和互联网论坛积累了大量的聊天语料数据，具有代表性的社交媒体和论坛有Twitter，Reddit和微博。大量的数据使人们可以构建数据驱动的（Data-Driven），开放领域（Open-Domain）的对话系统[49]。这种系统能根据对话的上下文和用户的提问产生语义相关的回答，用途有娱乐、语言学习工具和陪伴[56]等等。该领域主要考察二人对话，两人聊天的历史记录称为上下文（context），记为c；当前说话的人说出的话语称为消息（message），记为m；另外一个人对该消息的回复称为响应（response），记为r。c，m，r三者的关系如图1.1所示。系统的输入是c，m，输出是r，也就是把对话的上下文和消息映射为响应，这个问题被称为对话响应生成（Conversation Response Generation）。</w:t>
       </w:r>
     </w:p>
     <w:p>
       <w:pPr>
         <w:pStyle w:val="3"/>
         <w:ind w:firstLine="360"/>
-      </w:pPr>
+        <w:jc w:val="center"/>
+        <w:rPr>
+          <w:rFonts w:hint="default"/>
+        </w:rPr>
+      </w:pPr>
+      <w:r>
+        <w:rPr>
+          <w:rFonts w:hint="default"/>
+        </w:rPr>
+        <w:drawing>
+          <wp:inline distT="0" distB="0" distL="114300" distR="114300">
+            <wp:extent cx="3082925" cy="1595755"/>
+            <wp:effectExtent l="0" t="0" r="3175" b="4445"/>
+            <wp:docPr id="3" name="Picture 3" descr="context_message_response"/>
+            <wp:cNvGraphicFramePr>
+              <a:graphicFrameLocks xmlns:a="http://schemas.openxmlformats.org/drawingml/2006/main" noChangeAspect="1"/>
+            </wp:cNvGraphicFramePr>
+            <a:graphic xmlns:a="http://schemas.openxmlformats.org/drawingml/2006/main">
+              <a:graphicData uri="http://schemas.openxmlformats.org/drawingml/2006/picture">
+                <pic:pic xmlns:pic="http://schemas.openxmlformats.org/drawingml/2006/picture">
+                  <pic:nvPicPr>
+                    <pic:cNvPr id="3" name="Picture 3" descr="context_message_response"/>
+                    <pic:cNvPicPr>
+                      <a:picLocks noChangeAspect="1"/>
+                    </pic:cNvPicPr>
+                  </pic:nvPicPr>
+                  <pic:blipFill>
+                    <a:blip r:embed="rId8"/>
+                    <a:stretch>
+                      <a:fillRect/>
+                    </a:stretch>
+                  </pic:blipFill>
+                  <pic:spPr>
+                    <a:xfrm>
+                      <a:off x="0" y="0"/>
+                      <a:ext cx="3082925" cy="1595755"/>
+                    </a:xfrm>
+                    <a:prstGeom prst="rect">
+                      <a:avLst/>
+                    </a:prstGeom>
+                  </pic:spPr>
+                </pic:pic>
+              </a:graphicData>
+            </a:graphic>
+          </wp:inline>
+        </w:drawing>
+      </w:r>
+    </w:p>
+    <w:p>
+      <w:pPr>
+        <w:pStyle w:val="12"/>
+        <w:ind w:firstLine="360"/>
+        <w:jc w:val="center"/>
+        <w:rPr>
+          <w:rFonts w:hint="default"/>
+        </w:rPr>
+      </w:pPr>
+      <w:bookmarkStart w:id="0" w:name="_Ref1004501026"/>
+      <w:r>
+        <w:t xml:space="preserve">图 </w:t>
+      </w:r>
+      <w:r>
+        <w:fldChar w:fldCharType="begin"/>
+      </w:r>
+      <w:r>
+        <w:instrText xml:space="preserve"> SEQ 图 \* ARABIC </w:instrText>
+      </w:r>
+      <w:r>
+        <w:fldChar w:fldCharType="separate"/>
+      </w:r>
+      <w:r>
+        <w:t>1</w:t>
+      </w:r>
+      <w:r>
+        <w:fldChar w:fldCharType="end"/>
+      </w:r>
+      <w:bookmarkEnd w:id="0"/>
+      <w:r>
+        <w:t>.1 上下文，消息和响应的关系</w:t>
+      </w:r>
+    </w:p>
+    <w:p>
+      <w:pPr>
+        <w:pStyle w:val="3"/>
+        <w:keepNext w:val="0"/>
+        <w:keepLines w:val="0"/>
+        <w:pageBreakBefore w:val="0"/>
+        <w:widowControl w:val="0"/>
+        <w:kinsoku/>
+        <w:wordWrap/>
+        <w:overflowPunct/>
+        <w:topLinePunct w:val="0"/>
+        <w:autoSpaceDE/>
+        <w:autoSpaceDN/>
+        <w:bidi w:val="0"/>
+        <w:adjustRightInd/>
+        <w:snapToGrid/>
+        <w:ind w:firstLine="480" w:firstLineChars="200"/>
+        <w:textAlignment w:val="auto"/>
+        <w:outlineLvl w:val="9"/>
+        <w:rPr>
+          <w:rFonts w:hint="default"/>
+        </w:rPr>
+      </w:pPr>
+      <w:r>
+        <w:rPr>
+          <w:rFonts w:hint="default"/>
+        </w:rPr>
+        <w:t>对话系统又可以分为生成式对话系统（Generative System）和检索式对话系统（Retrieval-Based System）[39，55]。如果一个系统能生成训练集里没有的句子，就把它称为“生成式系统”[36]。生成式系统以输入句子为条件，把条件概率最大的句子作为输出。由于搜索空间过于庞大，在实际中通常采用某种启发式搜索方法，如集束搜索（Beam Search），贪婪搜索（Greedy Search）和随机取样（Random Sample）。设X为输入句子，Y为输出句子，U是全部句子的集合，生成式模型的一般表示为:</w:t>
+      </w:r>
+    </w:p>
+    <w:p>
+      <w:pPr>
+        <w:pStyle w:val="3"/>
+        <w:keepNext w:val="0"/>
+        <w:keepLines w:val="0"/>
+        <w:pageBreakBefore w:val="0"/>
+        <w:widowControl w:val="0"/>
+        <w:kinsoku/>
+        <w:wordWrap/>
+        <w:overflowPunct/>
+        <w:topLinePunct w:val="0"/>
+        <w:autoSpaceDE/>
+        <w:autoSpaceDN/>
+        <w:bidi w:val="0"/>
+        <w:adjustRightInd/>
+        <w:snapToGrid/>
+        <w:ind w:firstLine="480" w:firstLineChars="200"/>
+        <w:jc w:val="center"/>
+        <w:textAlignment w:val="auto"/>
+        <w:outlineLvl w:val="9"/>
+        <w:rPr>
+          <w:rFonts w:hint="default"/>
+        </w:rPr>
+      </w:pPr>
+      <w:r>
+        <w:rPr>
+          <w:rFonts w:hint="default"/>
+        </w:rPr>
+        <w:drawing>
+          <wp:inline distT="0" distB="0" distL="114300" distR="114300">
+            <wp:extent cx="1200150" cy="288925"/>
+            <wp:effectExtent l="0" t="0" r="0" b="15875"/>
+            <wp:docPr id="11" name="Picture 11" descr="1-generative"/>
+            <wp:cNvGraphicFramePr>
+              <a:graphicFrameLocks xmlns:a="http://schemas.openxmlformats.org/drawingml/2006/main" noChangeAspect="1"/>
+            </wp:cNvGraphicFramePr>
+            <a:graphic xmlns:a="http://schemas.openxmlformats.org/drawingml/2006/main">
+              <a:graphicData uri="http://schemas.openxmlformats.org/drawingml/2006/picture">
+                <pic:pic xmlns:pic="http://schemas.openxmlformats.org/drawingml/2006/picture">
+                  <pic:nvPicPr>
+                    <pic:cNvPr id="11" name="Picture 11" descr="1-generative"/>
+                    <pic:cNvPicPr>
+                      <a:picLocks noChangeAspect="1"/>
+                    </pic:cNvPicPr>
+                  </pic:nvPicPr>
+                  <pic:blipFill>
+                    <a:blip r:embed="rId9"/>
+                    <a:stretch>
+                      <a:fillRect/>
+                    </a:stretch>
+                  </pic:blipFill>
+                  <pic:spPr>
+                    <a:xfrm>
+                      <a:off x="0" y="0"/>
+                      <a:ext cx="1200150" cy="288925"/>
+                    </a:xfrm>
+                    <a:prstGeom prst="rect">
+                      <a:avLst/>
+                    </a:prstGeom>
+                  </pic:spPr>
+                </pic:pic>
+              </a:graphicData>
+            </a:graphic>
+          </wp:inline>
+        </w:drawing>
+      </w:r>
+    </w:p>
+    <w:p>
+      <w:pPr>
+        <w:pStyle w:val="3"/>
+        <w:keepNext w:val="0"/>
+        <w:keepLines w:val="0"/>
+        <w:pageBreakBefore w:val="0"/>
+        <w:widowControl w:val="0"/>
+        <w:kinsoku/>
+        <w:wordWrap/>
+        <w:overflowPunct/>
+        <w:topLinePunct w:val="0"/>
+        <w:autoSpaceDE/>
+        <w:autoSpaceDN/>
+        <w:bidi w:val="0"/>
+        <w:adjustRightInd/>
+        <w:snapToGrid/>
+        <w:ind w:firstLine="480" w:firstLineChars="200"/>
+        <w:textAlignment w:val="auto"/>
+        <w:outlineLvl w:val="9"/>
+        <w:rPr>
+          <w:rFonts w:hint="default"/>
+        </w:rPr>
+      </w:pPr>
+      <w:r>
+        <w:rPr>
+          <w:rFonts w:hint="default"/>
+        </w:rPr>
+        <w:t>检索式系统根据输入句子从一个数据库D中检索输出句子。D通常由人类撰写的语句组成，并且足够大，使得输出句子不容易重复。系统通过某种打分机制，如词频-逆文档频率（Term Frequency-Inverse Document Frequency，TF-IDF）对数据库中的候选句子进行打分，并把得分较高的候选作为输出:</w:t>
+      </w:r>
+    </w:p>
+    <w:p>
+      <w:pPr>
+        <w:pStyle w:val="3"/>
+        <w:keepNext w:val="0"/>
+        <w:keepLines w:val="0"/>
+        <w:pageBreakBefore w:val="0"/>
+        <w:widowControl w:val="0"/>
+        <w:kinsoku/>
+        <w:wordWrap/>
+        <w:overflowPunct/>
+        <w:topLinePunct w:val="0"/>
+        <w:autoSpaceDE/>
+        <w:autoSpaceDN/>
+        <w:bidi w:val="0"/>
+        <w:adjustRightInd/>
+        <w:snapToGrid/>
+        <w:ind w:firstLine="480" w:firstLineChars="200"/>
+        <w:jc w:val="center"/>
+        <w:textAlignment w:val="auto"/>
+        <w:outlineLvl w:val="9"/>
+        <w:rPr>
+          <w:rFonts w:hint="default"/>
+        </w:rPr>
+      </w:pPr>
+      <w:r>
+        <w:rPr>
+          <w:rFonts w:hint="default"/>
+        </w:rPr>
+        <w:drawing>
+          <wp:inline distT="0" distB="0" distL="114300" distR="114300">
+            <wp:extent cx="1244600" cy="267335"/>
+            <wp:effectExtent l="0" t="0" r="12700" b="18415"/>
+            <wp:docPr id="12" name="Picture 12" descr="2-retrieval"/>
+            <wp:cNvGraphicFramePr>
+              <a:graphicFrameLocks xmlns:a="http://schemas.openxmlformats.org/drawingml/2006/main" noChangeAspect="1"/>
+            </wp:cNvGraphicFramePr>
+            <a:graphic xmlns:a="http://schemas.openxmlformats.org/drawingml/2006/main">
+              <a:graphicData uri="http://schemas.openxmlformats.org/drawingml/2006/picture">
+                <pic:pic xmlns:pic="http://schemas.openxmlformats.org/drawingml/2006/picture">
+                  <pic:nvPicPr>
+                    <pic:cNvPr id="12" name="Picture 12" descr="2-retrieval"/>
+                    <pic:cNvPicPr>
+                      <a:picLocks noChangeAspect="1"/>
+                    </pic:cNvPicPr>
+                  </pic:nvPicPr>
+                  <pic:blipFill>
+                    <a:blip r:embed="rId10"/>
+                    <a:stretch>
+                      <a:fillRect/>
+                    </a:stretch>
+                  </pic:blipFill>
+                  <pic:spPr>
+                    <a:xfrm>
+                      <a:off x="0" y="0"/>
+                      <a:ext cx="1244600" cy="267335"/>
+                    </a:xfrm>
+                    <a:prstGeom prst="rect">
+                      <a:avLst/>
+                    </a:prstGeom>
+                  </pic:spPr>
+                </pic:pic>
+              </a:graphicData>
+            </a:graphic>
+          </wp:inline>
+        </w:drawing>
+      </w:r>
+    </w:p>
+    <w:p>
+      <w:pPr>
+        <w:pStyle w:val="3"/>
+        <w:keepNext w:val="0"/>
+        <w:keepLines w:val="0"/>
+        <w:pageBreakBefore w:val="0"/>
+        <w:widowControl w:val="0"/>
+        <w:kinsoku/>
+        <w:wordWrap/>
+        <w:overflowPunct/>
+        <w:topLinePunct w:val="0"/>
+        <w:autoSpaceDE/>
+        <w:autoSpaceDN/>
+        <w:bidi w:val="0"/>
+        <w:adjustRightInd/>
+        <w:snapToGrid/>
+        <w:ind w:firstLine="480" w:firstLineChars="200"/>
+        <w:textAlignment w:val="auto"/>
+        <w:outlineLvl w:val="9"/>
+        <w:rPr>
+          <w:rFonts w:hint="default"/>
+        </w:rPr>
+      </w:pPr>
+      <w:r>
+        <w:rPr>
+          <w:rFonts w:hint="default"/>
+        </w:rPr>
+        <w:t>可见，生成式系统和检索式系统的根本区别在于获得输出句子的机制不同。这两种方法各有优劣：检索式模型的输出没有语法错误并且可以限制输出的范围 [39] ，但是不能生成新句子；生成式的模型能针对输入生成个性化的输出且系统高度灵活 [58] ，但是容易生成过短的句子 [23] 。在实际环境中，通常将它们作为模型联合体（Model Ensemble）使用 [62] ，而检索式系统也经常作为生成式系统的基线系统与之比较 [58,64] 。</w:t>
+      </w:r>
+    </w:p>
+    <w:p>
+      <w:pPr>
+        <w:pStyle w:val="3"/>
+        <w:keepNext w:val="0"/>
+        <w:keepLines w:val="0"/>
+        <w:pageBreakBefore w:val="0"/>
+        <w:widowControl w:val="0"/>
+        <w:kinsoku/>
+        <w:wordWrap/>
+        <w:overflowPunct/>
+        <w:topLinePunct w:val="0"/>
+        <w:autoSpaceDE/>
+        <w:autoSpaceDN/>
+        <w:bidi w:val="0"/>
+        <w:adjustRightInd/>
+        <w:snapToGrid/>
+        <w:ind w:firstLine="480" w:firstLineChars="200"/>
+        <w:textAlignment w:val="auto"/>
+        <w:outlineLvl w:val="9"/>
+        <w:rPr>
+          <w:rFonts w:hint="default"/>
+        </w:rPr>
+      </w:pPr>
+      <w:r>
+        <w:rPr>
+          <w:rFonts w:hint="default"/>
+        </w:rPr>
+        <w:t>生成式模型的流行得益于自然语言处理领域发展的一系列基础技术，包括为单词提供平滑特征的词嵌入（Word Embedding））[5，41，46] ；能对变长序列建模的循环神经网络语言模型（Recurrent Neural Networks Language Model，RNNLM） [42] ；易于训练，能避免梯度消失问题的循环门单元，如长短期记忆单元（Long Short-Term Memory，LSTM） [22]和门循环单元（Gated Recurrent Unit，GRU） [8] ；以及基于编解码器结构和RNN的序列到序列框架（Sequence to Sequence Framework，Seq2Seq） [8，66] ，图1.2是Seq2Seq的模型结构图。</w:t>
+      </w:r>
+    </w:p>
+    <w:p>
+      <w:pPr>
+        <w:pStyle w:val="3"/>
+        <w:keepNext w:val="0"/>
+        <w:keepLines w:val="0"/>
+        <w:pageBreakBefore w:val="0"/>
+        <w:widowControl w:val="0"/>
+        <w:kinsoku/>
+        <w:wordWrap/>
+        <w:overflowPunct/>
+        <w:topLinePunct w:val="0"/>
+        <w:autoSpaceDE/>
+        <w:autoSpaceDN/>
+        <w:bidi w:val="0"/>
+        <w:adjustRightInd/>
+        <w:snapToGrid/>
+        <w:ind w:firstLine="480" w:firstLineChars="200"/>
+        <w:textAlignment w:val="auto"/>
+        <w:outlineLvl w:val="9"/>
+        <w:rPr>
+          <w:rFonts w:hint="default"/>
+        </w:rPr>
+      </w:pPr>
+      <w:r>
+        <w:rPr>
+          <w:rFonts w:hint="default"/>
+        </w:rPr>
+        <w:t>Seq2Seq框架在自然语言处理的多项任务上都超过了之前的方法，因此被广泛应用到对话生成领域。最早把Seq2Seq用到对话生成领域的是Vinyals等人[70]，他们在OpenSubtitles[35]上训练的模型能回答简单的常识问题，并且比基于规则的系统Clever-Bot</w:t>
+      </w:r>
+      <w:r>
+        <w:rPr>
+          <w:rStyle w:val="30"/>
+          <w:rFonts w:hint="default"/>
+        </w:rPr>
+        <w:footnoteReference w:id="0"/>
+      </w:r>
+      <w:r>
+        <w:rPr>
+          <w:rFonts w:hint="default"/>
+        </w:rPr>
+        <w:t>获得了更高的人类评价得分。Li等人提出了一系列基于Seq2Seq框架的对话系统，包括利用最大互信息（Maximum Mutual Information，MMI）增加输出多样性的目标函数 [25]，在解码器端（Decoder）加入说话人身份信息（Speaker ID）以达到输出的人格一致性（Persona Coherence）[26]以及利用对抗生成网络（Generative Adversarial Networks，GAN）[18]使系统输出和人类输出难以分辨[31] 等等。Serban 等人把 Sordoni 等人提出的用于查询建议（Query Suggestion）的层级循环编解码器（Hierarchical Recurrent Encoder-Decoder，HRED） [63] 应用到对话生成领域，提出了能捕捉对话的层级结构的 HRED 模型 [56] 。基于 HRED，Serban 等人又提出了利用随机潜变量（Stochastic Latent Variable）增加对话多样性的 Variational Hierarchical Recurrent Encoder-Decoder，即 VHRED [57] ；以及加入了多层次抽象信息的多精度循环网络（Multiresolution Recurrent Neural Networks，MultiRNN） [54] 。在国内， Shang 等人研究了微博数据集上的短文本对话生成问题（Short-Text-Conversation，STC），提出了以 GRU 为门单元的编解码器模型（Neural ResponseMachine，NRM） [58] ，并在人类评价上取得了比检索式系统和翻译式系统 [49] 更好的成绩。 Chen Xing 等人向 Seq2Seq 加入了从预训练 LDA 模型中获取的主题词（Topic Words）并提出了 Topic-Aware Seq2Seq [73] 。由于篇幅有限，不能一一介绍。</w:t>
+      </w:r>
+    </w:p>
+    <w:p>
+      <w:pPr>
+        <w:pStyle w:val="3"/>
+        <w:keepNext w:val="0"/>
+        <w:keepLines w:val="0"/>
+        <w:pageBreakBefore w:val="0"/>
+        <w:widowControl w:val="0"/>
+        <w:kinsoku/>
+        <w:wordWrap/>
+        <w:overflowPunct/>
+        <w:topLinePunct w:val="0"/>
+        <w:autoSpaceDE/>
+        <w:autoSpaceDN/>
+        <w:bidi w:val="0"/>
+        <w:adjustRightInd/>
+        <w:snapToGrid/>
+        <w:ind w:firstLine="480" w:firstLineChars="200"/>
+        <w:jc w:val="center"/>
+        <w:textAlignment w:val="auto"/>
+        <w:outlineLvl w:val="9"/>
+        <w:rPr>
+          <w:rFonts w:hint="default"/>
+        </w:rPr>
+      </w:pPr>
+      <w:r>
+        <w:rPr>
+          <w:rFonts w:hint="default"/>
+        </w:rPr>
+        <w:drawing>
+          <wp:inline distT="0" distB="0" distL="114300" distR="114300">
+            <wp:extent cx="4188460" cy="859155"/>
+            <wp:effectExtent l="0" t="0" r="2540" b="17145"/>
+            <wp:docPr id="4" name="Picture 4" descr="Seq2Seq"/>
+            <wp:cNvGraphicFramePr>
+              <a:graphicFrameLocks xmlns:a="http://schemas.openxmlformats.org/drawingml/2006/main" noChangeAspect="1"/>
+            </wp:cNvGraphicFramePr>
+            <a:graphic xmlns:a="http://schemas.openxmlformats.org/drawingml/2006/main">
+              <a:graphicData uri="http://schemas.openxmlformats.org/drawingml/2006/picture">
+                <pic:pic xmlns:pic="http://schemas.openxmlformats.org/drawingml/2006/picture">
+                  <pic:nvPicPr>
+                    <pic:cNvPr id="4" name="Picture 4" descr="Seq2Seq"/>
+                    <pic:cNvPicPr>
+                      <a:picLocks noChangeAspect="1"/>
+                    </pic:cNvPicPr>
+                  </pic:nvPicPr>
+                  <pic:blipFill>
+                    <a:blip r:embed="rId11"/>
+                    <a:stretch>
+                      <a:fillRect/>
+                    </a:stretch>
+                  </pic:blipFill>
+                  <pic:spPr>
+                    <a:xfrm>
+                      <a:off x="0" y="0"/>
+                      <a:ext cx="4188460" cy="859155"/>
+                    </a:xfrm>
+                    <a:prstGeom prst="rect">
+                      <a:avLst/>
+                    </a:prstGeom>
+                  </pic:spPr>
+                </pic:pic>
+              </a:graphicData>
+            </a:graphic>
+          </wp:inline>
+        </w:drawing>
+      </w:r>
     </w:p>
     <w:p>
       <w:pPr>
@@ -3654,20 +4243,1221 @@
         <w:rPr>
           <w:rFonts w:hint="eastAsia"/>
         </w:rPr>
-        <w:t>节标题</w:t>
+        <w:t>课题研究意义</w:t>
       </w:r>
     </w:p>
     <w:p>
       <w:pPr>
         <w:pStyle w:val="3"/>
-        <w:ind w:firstLine="360"/>
-      </w:pPr>
+        <w:keepNext w:val="0"/>
+        <w:keepLines w:val="0"/>
+        <w:pageBreakBefore w:val="0"/>
+        <w:widowControl w:val="0"/>
+        <w:kinsoku/>
+        <w:wordWrap/>
+        <w:overflowPunct/>
+        <w:topLinePunct w:val="0"/>
+        <w:autoSpaceDE/>
+        <w:autoSpaceDN/>
+        <w:bidi w:val="0"/>
+        <w:adjustRightInd/>
+        <w:snapToGrid/>
+        <w:ind w:firstLine="480" w:firstLineChars="200"/>
+        <w:textAlignment w:val="auto"/>
+        <w:outlineLvl w:val="9"/>
+        <w:rPr>
+          <w:rFonts w:hint="default"/>
+        </w:rPr>
+      </w:pPr>
+      <w:r>
+        <w:rPr>
+          <w:rFonts w:hint="default"/>
+        </w:rPr>
+        <w:t>生成式对话系统目前有两个难题:一是评价系统生成的响应的困难性 [17, 30, 36, 37, 58] ;二是如何避免生成单调的响应 [25, 28, 49, 56, 64] 。对第一个难题的一个普遍解释是,和机器翻译相比,对话生成的输出具有更高的熵(Entropy)。在对话的场景下,给定一个消息,往往存在大量合理的响应,这些响应和参考响应(Ground Truth)的语义可能完全不一样,并且彼此有着各异的语义。</w:t>
+      </w:r>
     </w:p>
     <w:p>
       <w:pPr>
         <w:pStyle w:val="3"/>
-        <w:ind w:firstLine="360"/>
-      </w:pPr>
+        <w:keepNext w:val="0"/>
+        <w:keepLines w:val="0"/>
+        <w:pageBreakBefore w:val="0"/>
+        <w:widowControl w:val="0"/>
+        <w:kinsoku/>
+        <w:wordWrap/>
+        <w:overflowPunct/>
+        <w:topLinePunct w:val="0"/>
+        <w:autoSpaceDE/>
+        <w:autoSpaceDN/>
+        <w:bidi w:val="0"/>
+        <w:adjustRightInd/>
+        <w:snapToGrid/>
+        <w:ind w:firstLine="480" w:firstLineChars="200"/>
+        <w:jc w:val="center"/>
+        <w:textAlignment w:val="auto"/>
+        <w:outlineLvl w:val="9"/>
+        <w:rPr>
+          <w:rFonts w:hint="default"/>
+        </w:rPr>
+      </w:pPr>
+      <w:r>
+        <w:rPr>
+          <w:rFonts w:hint="default"/>
+        </w:rPr>
+        <w:t>表1.1 合理的响应不唯一[67]</w:t>
+      </w:r>
+    </w:p>
+    <w:tbl>
+      <w:tblPr>
+        <w:tblStyle w:val="34"/>
+        <w:tblW w:w="9287" w:type="dxa"/>
+        <w:tblInd w:w="0" w:type="dxa"/>
+        <w:tblBorders>
+          <w:top w:val="single" w:color="auto" w:sz="4" w:space="0"/>
+          <w:left w:val="none" w:color="auto" w:sz="0" w:space="0"/>
+          <w:bottom w:val="single" w:color="auto" w:sz="4" w:space="0"/>
+          <w:right w:val="none" w:color="auto" w:sz="0" w:space="0"/>
+          <w:insideH w:val="single" w:color="auto" w:sz="4" w:space="0"/>
+          <w:insideV w:val="none" w:color="auto" w:sz="0" w:space="0"/>
+        </w:tblBorders>
+        <w:tblLayout w:type="fixed"/>
+        <w:tblCellMar>
+          <w:left w:w="108" w:type="dxa"/>
+          <w:right w:w="108" w:type="dxa"/>
+        </w:tblCellMar>
+      </w:tblPr>
+      <w:tblGrid>
+        <w:gridCol w:w="4643"/>
+        <w:gridCol w:w="4644"/>
+      </w:tblGrid>
+      <w:tr>
+        <w:tblPrEx>
+          <w:tblBorders>
+            <w:top w:val="single" w:color="auto" w:sz="4" w:space="0"/>
+            <w:left w:val="none" w:color="auto" w:sz="0" w:space="0"/>
+            <w:bottom w:val="single" w:color="auto" w:sz="4" w:space="0"/>
+            <w:right w:val="none" w:color="auto" w:sz="0" w:space="0"/>
+            <w:insideH w:val="single" w:color="auto" w:sz="4" w:space="0"/>
+            <w:insideV w:val="none" w:color="auto" w:sz="0" w:space="0"/>
+          </w:tblBorders>
+          <w:tblLayout w:type="fixed"/>
+          <w:tblCellMar>
+            <w:left w:w="108" w:type="dxa"/>
+            <w:right w:w="108" w:type="dxa"/>
+          </w:tblCellMar>
+        </w:tblPrEx>
+        <w:tc>
+          <w:tcPr>
+            <w:tcW w:w="4643" w:type="dxa"/>
+            <w:vMerge w:val="restart"/>
+            <w:tcBorders>
+              <w:tl2br w:val="nil"/>
+              <w:tr2bl w:val="nil"/>
+            </w:tcBorders>
+          </w:tcPr>
+          <w:p>
+            <w:pPr>
+              <w:pStyle w:val="3"/>
+              <w:keepNext w:val="0"/>
+              <w:keepLines w:val="0"/>
+              <w:pageBreakBefore w:val="0"/>
+              <w:widowControl w:val="0"/>
+              <w:kinsoku/>
+              <w:wordWrap/>
+              <w:overflowPunct/>
+              <w:topLinePunct w:val="0"/>
+              <w:autoSpaceDE/>
+              <w:autoSpaceDN/>
+              <w:bidi w:val="0"/>
+              <w:adjustRightInd/>
+              <w:snapToGrid/>
+              <w:jc w:val="right"/>
+              <w:textAlignment w:val="auto"/>
+              <w:outlineLvl w:val="9"/>
+              <w:rPr>
+                <w:rFonts w:hint="default"/>
+                <w:vertAlign w:val="baseline"/>
+              </w:rPr>
+            </w:pPr>
+            <w:r>
+              <w:rPr>
+                <w:rFonts w:hint="default"/>
+                <w:vertAlign w:val="baseline"/>
+              </w:rPr>
+              <w:t>Query:</w:t>
+            </w:r>
+          </w:p>
+        </w:tc>
+        <w:tc>
+          <w:tcPr>
+            <w:tcW w:w="4644" w:type="dxa"/>
+            <w:tcBorders>
+              <w:tl2br w:val="nil"/>
+              <w:tr2bl w:val="nil"/>
+            </w:tcBorders>
+          </w:tcPr>
+          <w:p>
+            <w:pPr>
+              <w:pStyle w:val="3"/>
+              <w:keepNext w:val="0"/>
+              <w:keepLines w:val="0"/>
+              <w:pageBreakBefore w:val="0"/>
+              <w:widowControl w:val="0"/>
+              <w:kinsoku/>
+              <w:wordWrap/>
+              <w:overflowPunct/>
+              <w:topLinePunct w:val="0"/>
+              <w:autoSpaceDE/>
+              <w:autoSpaceDN/>
+              <w:bidi w:val="0"/>
+              <w:adjustRightInd/>
+              <w:snapToGrid/>
+              <w:jc w:val="left"/>
+              <w:textAlignment w:val="auto"/>
+              <w:outlineLvl w:val="9"/>
+              <w:rPr>
+                <w:rFonts w:hint="default"/>
+                <w:vertAlign w:val="baseline"/>
+              </w:rPr>
+            </w:pPr>
+            <w:r>
+              <w:rPr>
+                <w:rFonts w:hint="default"/>
+                <w:vertAlign w:val="baseline"/>
+              </w:rPr>
+              <w:t>为什么不领养一个?</w:t>
+            </w:r>
+          </w:p>
+        </w:tc>
+      </w:tr>
+      <w:tr>
+        <w:tblPrEx>
+          <w:tblBorders>
+            <w:top w:val="single" w:color="auto" w:sz="4" w:space="0"/>
+            <w:left w:val="none" w:color="auto" w:sz="0" w:space="0"/>
+            <w:bottom w:val="single" w:color="auto" w:sz="4" w:space="0"/>
+            <w:right w:val="none" w:color="auto" w:sz="0" w:space="0"/>
+            <w:insideH w:val="single" w:color="auto" w:sz="4" w:space="0"/>
+            <w:insideV w:val="none" w:color="auto" w:sz="0" w:space="0"/>
+          </w:tblBorders>
+          <w:tblLayout w:type="fixed"/>
+          <w:tblCellMar>
+            <w:left w:w="108" w:type="dxa"/>
+            <w:right w:w="108" w:type="dxa"/>
+          </w:tblCellMar>
+        </w:tblPrEx>
+        <w:tc>
+          <w:tcPr>
+            <w:tcW w:w="4643" w:type="dxa"/>
+            <w:vMerge w:val="continue"/>
+            <w:tcBorders>
+              <w:tl2br w:val="nil"/>
+              <w:tr2bl w:val="nil"/>
+            </w:tcBorders>
+          </w:tcPr>
+          <w:p>
+            <w:pPr>
+              <w:pStyle w:val="3"/>
+              <w:keepNext w:val="0"/>
+              <w:keepLines w:val="0"/>
+              <w:pageBreakBefore w:val="0"/>
+              <w:widowControl w:val="0"/>
+              <w:kinsoku/>
+              <w:wordWrap/>
+              <w:overflowPunct/>
+              <w:topLinePunct w:val="0"/>
+              <w:autoSpaceDE/>
+              <w:autoSpaceDN/>
+              <w:bidi w:val="0"/>
+              <w:adjustRightInd/>
+              <w:snapToGrid/>
+              <w:jc w:val="right"/>
+              <w:textAlignment w:val="auto"/>
+              <w:outlineLvl w:val="9"/>
+              <w:rPr>
+                <w:rFonts w:hint="default"/>
+                <w:vertAlign w:val="baseline"/>
+              </w:rPr>
+            </w:pPr>
+          </w:p>
+        </w:tc>
+        <w:tc>
+          <w:tcPr>
+            <w:tcW w:w="4644" w:type="dxa"/>
+            <w:tcBorders>
+              <w:tl2br w:val="nil"/>
+              <w:tr2bl w:val="nil"/>
+            </w:tcBorders>
+          </w:tcPr>
+          <w:p>
+            <w:pPr>
+              <w:pStyle w:val="3"/>
+              <w:keepNext w:val="0"/>
+              <w:keepLines w:val="0"/>
+              <w:pageBreakBefore w:val="0"/>
+              <w:widowControl w:val="0"/>
+              <w:kinsoku/>
+              <w:wordWrap/>
+              <w:overflowPunct/>
+              <w:topLinePunct w:val="0"/>
+              <w:autoSpaceDE/>
+              <w:autoSpaceDN/>
+              <w:bidi w:val="0"/>
+              <w:adjustRightInd/>
+              <w:snapToGrid/>
+              <w:jc w:val="left"/>
+              <w:textAlignment w:val="auto"/>
+              <w:outlineLvl w:val="9"/>
+              <w:rPr>
+                <w:rFonts w:hint="default"/>
+                <w:vertAlign w:val="baseline"/>
+              </w:rPr>
+            </w:pPr>
+            <w:r>
+              <w:rPr>
+                <w:rFonts w:hint="default"/>
+                <w:vertAlign w:val="baseline"/>
+              </w:rPr>
+              <w:t>Why not adopt one?</w:t>
+            </w:r>
+          </w:p>
+        </w:tc>
+      </w:tr>
+      <w:tr>
+        <w:tblPrEx>
+          <w:tblBorders>
+            <w:top w:val="single" w:color="auto" w:sz="4" w:space="0"/>
+            <w:left w:val="none" w:color="auto" w:sz="0" w:space="0"/>
+            <w:bottom w:val="single" w:color="auto" w:sz="4" w:space="0"/>
+            <w:right w:val="none" w:color="auto" w:sz="0" w:space="0"/>
+            <w:insideH w:val="single" w:color="auto" w:sz="4" w:space="0"/>
+            <w:insideV w:val="none" w:color="auto" w:sz="0" w:space="0"/>
+          </w:tblBorders>
+          <w:tblLayout w:type="fixed"/>
+          <w:tblCellMar>
+            <w:left w:w="108" w:type="dxa"/>
+            <w:right w:w="108" w:type="dxa"/>
+          </w:tblCellMar>
+        </w:tblPrEx>
+        <w:tc>
+          <w:tcPr>
+            <w:tcW w:w="4643" w:type="dxa"/>
+            <w:vMerge w:val="restart"/>
+            <w:tcBorders>
+              <w:tl2br w:val="nil"/>
+              <w:tr2bl w:val="nil"/>
+            </w:tcBorders>
+          </w:tcPr>
+          <w:p>
+            <w:pPr>
+              <w:pStyle w:val="3"/>
+              <w:keepNext w:val="0"/>
+              <w:keepLines w:val="0"/>
+              <w:pageBreakBefore w:val="0"/>
+              <w:widowControl w:val="0"/>
+              <w:kinsoku/>
+              <w:wordWrap/>
+              <w:overflowPunct/>
+              <w:topLinePunct w:val="0"/>
+              <w:autoSpaceDE/>
+              <w:autoSpaceDN/>
+              <w:bidi w:val="0"/>
+              <w:adjustRightInd/>
+              <w:snapToGrid/>
+              <w:jc w:val="right"/>
+              <w:textAlignment w:val="auto"/>
+              <w:outlineLvl w:val="9"/>
+              <w:rPr>
+                <w:rFonts w:hint="default"/>
+                <w:vertAlign w:val="baseline"/>
+              </w:rPr>
+            </w:pPr>
+            <w:r>
+              <w:rPr>
+                <w:rFonts w:hint="default"/>
+                <w:vertAlign w:val="baseline"/>
+              </w:rPr>
+              <w:t>Groundtruth:</w:t>
+            </w:r>
+          </w:p>
+        </w:tc>
+        <w:tc>
+          <w:tcPr>
+            <w:tcW w:w="4644" w:type="dxa"/>
+            <w:tcBorders>
+              <w:tl2br w:val="nil"/>
+              <w:tr2bl w:val="nil"/>
+            </w:tcBorders>
+          </w:tcPr>
+          <w:p>
+            <w:pPr>
+              <w:pStyle w:val="3"/>
+              <w:keepNext w:val="0"/>
+              <w:keepLines w:val="0"/>
+              <w:pageBreakBefore w:val="0"/>
+              <w:widowControl w:val="0"/>
+              <w:kinsoku/>
+              <w:wordWrap/>
+              <w:overflowPunct/>
+              <w:topLinePunct w:val="0"/>
+              <w:autoSpaceDE/>
+              <w:autoSpaceDN/>
+              <w:bidi w:val="0"/>
+              <w:adjustRightInd/>
+              <w:snapToGrid/>
+              <w:jc w:val="left"/>
+              <w:textAlignment w:val="auto"/>
+              <w:outlineLvl w:val="9"/>
+              <w:rPr>
+                <w:rFonts w:hint="default"/>
+                <w:vertAlign w:val="baseline"/>
+              </w:rPr>
+            </w:pPr>
+            <w:r>
+              <w:rPr>
+                <w:rFonts w:hint="default"/>
+                <w:vertAlign w:val="baseline"/>
+              </w:rPr>
+              <w:t>我也想领养,但是不好找</w:t>
+            </w:r>
+          </w:p>
+        </w:tc>
+      </w:tr>
+      <w:tr>
+        <w:tblPrEx>
+          <w:tblBorders>
+            <w:top w:val="single" w:color="auto" w:sz="4" w:space="0"/>
+            <w:left w:val="none" w:color="auto" w:sz="0" w:space="0"/>
+            <w:bottom w:val="single" w:color="auto" w:sz="4" w:space="0"/>
+            <w:right w:val="none" w:color="auto" w:sz="0" w:space="0"/>
+            <w:insideH w:val="single" w:color="auto" w:sz="4" w:space="0"/>
+            <w:insideV w:val="none" w:color="auto" w:sz="0" w:space="0"/>
+          </w:tblBorders>
+          <w:tblLayout w:type="fixed"/>
+          <w:tblCellMar>
+            <w:left w:w="108" w:type="dxa"/>
+            <w:right w:w="108" w:type="dxa"/>
+          </w:tblCellMar>
+        </w:tblPrEx>
+        <w:tc>
+          <w:tcPr>
+            <w:tcW w:w="4643" w:type="dxa"/>
+            <w:vMerge w:val="continue"/>
+            <w:tcBorders>
+              <w:tl2br w:val="nil"/>
+              <w:tr2bl w:val="nil"/>
+            </w:tcBorders>
+          </w:tcPr>
+          <w:p>
+            <w:pPr>
+              <w:pStyle w:val="3"/>
+              <w:keepNext w:val="0"/>
+              <w:keepLines w:val="0"/>
+              <w:pageBreakBefore w:val="0"/>
+              <w:widowControl w:val="0"/>
+              <w:kinsoku/>
+              <w:wordWrap/>
+              <w:overflowPunct/>
+              <w:topLinePunct w:val="0"/>
+              <w:autoSpaceDE/>
+              <w:autoSpaceDN/>
+              <w:bidi w:val="0"/>
+              <w:adjustRightInd/>
+              <w:snapToGrid/>
+              <w:jc w:val="right"/>
+              <w:textAlignment w:val="auto"/>
+              <w:outlineLvl w:val="9"/>
+              <w:rPr>
+                <w:rFonts w:hint="default"/>
+                <w:vertAlign w:val="baseline"/>
+              </w:rPr>
+            </w:pPr>
+          </w:p>
+        </w:tc>
+        <w:tc>
+          <w:tcPr>
+            <w:tcW w:w="4644" w:type="dxa"/>
+            <w:tcBorders>
+              <w:tl2br w:val="nil"/>
+              <w:tr2bl w:val="nil"/>
+            </w:tcBorders>
+          </w:tcPr>
+          <w:p>
+            <w:pPr>
+              <w:pStyle w:val="3"/>
+              <w:keepNext w:val="0"/>
+              <w:keepLines w:val="0"/>
+              <w:pageBreakBefore w:val="0"/>
+              <w:widowControl w:val="0"/>
+              <w:kinsoku/>
+              <w:wordWrap/>
+              <w:overflowPunct/>
+              <w:topLinePunct w:val="0"/>
+              <w:autoSpaceDE/>
+              <w:autoSpaceDN/>
+              <w:bidi w:val="0"/>
+              <w:adjustRightInd/>
+              <w:snapToGrid/>
+              <w:jc w:val="left"/>
+              <w:textAlignment w:val="auto"/>
+              <w:outlineLvl w:val="9"/>
+              <w:rPr>
+                <w:rFonts w:hint="default"/>
+                <w:vertAlign w:val="baseline"/>
+              </w:rPr>
+            </w:pPr>
+            <w:r>
+              <w:rPr>
+                <w:rFonts w:hint="default"/>
+                <w:vertAlign w:val="baseline"/>
+              </w:rPr>
+              <w:t>I hope so, but it’s hard to find one</w:t>
+            </w:r>
+          </w:p>
+        </w:tc>
+      </w:tr>
+      <w:tr>
+        <w:tblPrEx>
+          <w:tblBorders>
+            <w:top w:val="single" w:color="auto" w:sz="4" w:space="0"/>
+            <w:left w:val="none" w:color="auto" w:sz="0" w:space="0"/>
+            <w:bottom w:val="single" w:color="auto" w:sz="4" w:space="0"/>
+            <w:right w:val="none" w:color="auto" w:sz="0" w:space="0"/>
+            <w:insideH w:val="single" w:color="auto" w:sz="4" w:space="0"/>
+            <w:insideV w:val="none" w:color="auto" w:sz="0" w:space="0"/>
+          </w:tblBorders>
+          <w:tblLayout w:type="fixed"/>
+          <w:tblCellMar>
+            <w:left w:w="108" w:type="dxa"/>
+            <w:right w:w="108" w:type="dxa"/>
+          </w:tblCellMar>
+        </w:tblPrEx>
+        <w:tc>
+          <w:tcPr>
+            <w:tcW w:w="4643" w:type="dxa"/>
+            <w:vMerge w:val="restart"/>
+            <w:tcBorders>
+              <w:tl2br w:val="nil"/>
+              <w:tr2bl w:val="nil"/>
+            </w:tcBorders>
+          </w:tcPr>
+          <w:p>
+            <w:pPr>
+              <w:pStyle w:val="3"/>
+              <w:keepNext w:val="0"/>
+              <w:keepLines w:val="0"/>
+              <w:pageBreakBefore w:val="0"/>
+              <w:widowControl w:val="0"/>
+              <w:kinsoku/>
+              <w:wordWrap/>
+              <w:overflowPunct/>
+              <w:topLinePunct w:val="0"/>
+              <w:autoSpaceDE/>
+              <w:autoSpaceDN/>
+              <w:bidi w:val="0"/>
+              <w:adjustRightInd/>
+              <w:snapToGrid/>
+              <w:jc w:val="right"/>
+              <w:textAlignment w:val="auto"/>
+              <w:outlineLvl w:val="9"/>
+              <w:rPr>
+                <w:rFonts w:hint="default"/>
+                <w:vertAlign w:val="baseline"/>
+              </w:rPr>
+            </w:pPr>
+            <w:r>
+              <w:rPr>
+                <w:rFonts w:hint="default"/>
+                <w:vertAlign w:val="baseline"/>
+              </w:rPr>
+              <w:t>Candidate 1:</w:t>
+            </w:r>
+          </w:p>
+        </w:tc>
+        <w:tc>
+          <w:tcPr>
+            <w:tcW w:w="4644" w:type="dxa"/>
+            <w:tcBorders>
+              <w:tl2br w:val="nil"/>
+              <w:tr2bl w:val="nil"/>
+            </w:tcBorders>
+          </w:tcPr>
+          <w:p>
+            <w:pPr>
+              <w:pStyle w:val="3"/>
+              <w:keepNext w:val="0"/>
+              <w:keepLines w:val="0"/>
+              <w:pageBreakBefore w:val="0"/>
+              <w:widowControl w:val="0"/>
+              <w:kinsoku/>
+              <w:wordWrap/>
+              <w:overflowPunct/>
+              <w:topLinePunct w:val="0"/>
+              <w:autoSpaceDE/>
+              <w:autoSpaceDN/>
+              <w:bidi w:val="0"/>
+              <w:adjustRightInd/>
+              <w:snapToGrid/>
+              <w:jc w:val="left"/>
+              <w:textAlignment w:val="auto"/>
+              <w:outlineLvl w:val="9"/>
+              <w:rPr>
+                <w:rFonts w:hint="default"/>
+                <w:vertAlign w:val="baseline"/>
+              </w:rPr>
+            </w:pPr>
+            <w:r>
+              <w:rPr>
+                <w:rFonts w:hint="default"/>
+                <w:vertAlign w:val="baseline"/>
+              </w:rPr>
+              <w:t>恩, 我已经在朋友中找了</w:t>
+            </w:r>
+          </w:p>
+        </w:tc>
+      </w:tr>
+      <w:tr>
+        <w:tblPrEx>
+          <w:tblBorders>
+            <w:top w:val="single" w:color="auto" w:sz="4" w:space="0"/>
+            <w:left w:val="none" w:color="auto" w:sz="0" w:space="0"/>
+            <w:bottom w:val="single" w:color="auto" w:sz="4" w:space="0"/>
+            <w:right w:val="none" w:color="auto" w:sz="0" w:space="0"/>
+            <w:insideH w:val="single" w:color="auto" w:sz="4" w:space="0"/>
+            <w:insideV w:val="none" w:color="auto" w:sz="0" w:space="0"/>
+          </w:tblBorders>
+          <w:tblLayout w:type="fixed"/>
+          <w:tblCellMar>
+            <w:left w:w="108" w:type="dxa"/>
+            <w:right w:w="108" w:type="dxa"/>
+          </w:tblCellMar>
+        </w:tblPrEx>
+        <w:tc>
+          <w:tcPr>
+            <w:tcW w:w="4643" w:type="dxa"/>
+            <w:vMerge w:val="continue"/>
+            <w:tcBorders>
+              <w:tl2br w:val="nil"/>
+              <w:tr2bl w:val="nil"/>
+            </w:tcBorders>
+          </w:tcPr>
+          <w:p>
+            <w:pPr>
+              <w:pStyle w:val="3"/>
+              <w:keepNext w:val="0"/>
+              <w:keepLines w:val="0"/>
+              <w:pageBreakBefore w:val="0"/>
+              <w:widowControl w:val="0"/>
+              <w:kinsoku/>
+              <w:wordWrap/>
+              <w:overflowPunct/>
+              <w:topLinePunct w:val="0"/>
+              <w:autoSpaceDE/>
+              <w:autoSpaceDN/>
+              <w:bidi w:val="0"/>
+              <w:adjustRightInd/>
+              <w:snapToGrid/>
+              <w:textAlignment w:val="auto"/>
+              <w:outlineLvl w:val="9"/>
+              <w:rPr>
+                <w:rFonts w:hint="default"/>
+                <w:vertAlign w:val="baseline"/>
+              </w:rPr>
+            </w:pPr>
+          </w:p>
+        </w:tc>
+        <w:tc>
+          <w:tcPr>
+            <w:tcW w:w="4644" w:type="dxa"/>
+            <w:tcBorders>
+              <w:tl2br w:val="nil"/>
+              <w:tr2bl w:val="nil"/>
+            </w:tcBorders>
+          </w:tcPr>
+          <w:p>
+            <w:pPr>
+              <w:pStyle w:val="3"/>
+              <w:keepNext w:val="0"/>
+              <w:keepLines w:val="0"/>
+              <w:pageBreakBefore w:val="0"/>
+              <w:widowControl w:val="0"/>
+              <w:kinsoku/>
+              <w:wordWrap/>
+              <w:overflowPunct/>
+              <w:topLinePunct w:val="0"/>
+              <w:autoSpaceDE/>
+              <w:autoSpaceDN/>
+              <w:bidi w:val="0"/>
+              <w:adjustRightInd/>
+              <w:snapToGrid/>
+              <w:jc w:val="left"/>
+              <w:textAlignment w:val="auto"/>
+              <w:outlineLvl w:val="9"/>
+              <w:rPr>
+                <w:rFonts w:hint="default"/>
+                <w:vertAlign w:val="baseline"/>
+              </w:rPr>
+            </w:pPr>
+            <w:r>
+              <w:rPr>
+                <w:rFonts w:hint="default"/>
+                <w:vertAlign w:val="baseline"/>
+              </w:rPr>
+              <w:t>I’m looking for one from my friends</w:t>
+            </w:r>
+          </w:p>
+        </w:tc>
+      </w:tr>
+      <w:tr>
+        <w:tblPrEx>
+          <w:tblBorders>
+            <w:top w:val="single" w:color="auto" w:sz="4" w:space="0"/>
+            <w:left w:val="none" w:color="auto" w:sz="0" w:space="0"/>
+            <w:bottom w:val="single" w:color="auto" w:sz="4" w:space="0"/>
+            <w:right w:val="none" w:color="auto" w:sz="0" w:space="0"/>
+            <w:insideH w:val="single" w:color="auto" w:sz="4" w:space="0"/>
+            <w:insideV w:val="none" w:color="auto" w:sz="0" w:space="0"/>
+          </w:tblBorders>
+          <w:tblLayout w:type="fixed"/>
+          <w:tblCellMar>
+            <w:left w:w="108" w:type="dxa"/>
+            <w:right w:w="108" w:type="dxa"/>
+          </w:tblCellMar>
+        </w:tblPrEx>
+        <w:tc>
+          <w:tcPr>
+            <w:tcW w:w="4643" w:type="dxa"/>
+            <w:vMerge w:val="restart"/>
+            <w:tcBorders>
+              <w:tl2br w:val="nil"/>
+              <w:tr2bl w:val="nil"/>
+            </w:tcBorders>
+          </w:tcPr>
+          <w:p>
+            <w:pPr>
+              <w:pStyle w:val="3"/>
+              <w:keepNext w:val="0"/>
+              <w:keepLines w:val="0"/>
+              <w:pageBreakBefore w:val="0"/>
+              <w:widowControl w:val="0"/>
+              <w:kinsoku/>
+              <w:wordWrap/>
+              <w:overflowPunct/>
+              <w:topLinePunct w:val="0"/>
+              <w:autoSpaceDE/>
+              <w:autoSpaceDN/>
+              <w:bidi w:val="0"/>
+              <w:adjustRightInd/>
+              <w:snapToGrid/>
+              <w:jc w:val="right"/>
+              <w:textAlignment w:val="auto"/>
+              <w:outlineLvl w:val="9"/>
+              <w:rPr>
+                <w:rFonts w:hint="default"/>
+                <w:vertAlign w:val="baseline"/>
+              </w:rPr>
+            </w:pPr>
+            <w:r>
+              <w:rPr>
+                <w:rFonts w:hint="default"/>
+                <w:vertAlign w:val="baseline"/>
+              </w:rPr>
+              <w:t>Candidate 2:</w:t>
+            </w:r>
+          </w:p>
+        </w:tc>
+        <w:tc>
+          <w:tcPr>
+            <w:tcW w:w="4644" w:type="dxa"/>
+            <w:tcBorders>
+              <w:tl2br w:val="nil"/>
+              <w:tr2bl w:val="nil"/>
+            </w:tcBorders>
+          </w:tcPr>
+          <w:p>
+            <w:pPr>
+              <w:pStyle w:val="3"/>
+              <w:keepNext w:val="0"/>
+              <w:keepLines w:val="0"/>
+              <w:pageBreakBefore w:val="0"/>
+              <w:widowControl w:val="0"/>
+              <w:kinsoku/>
+              <w:wordWrap/>
+              <w:overflowPunct/>
+              <w:topLinePunct w:val="0"/>
+              <w:autoSpaceDE/>
+              <w:autoSpaceDN/>
+              <w:bidi w:val="0"/>
+              <w:adjustRightInd/>
+              <w:snapToGrid/>
+              <w:jc w:val="left"/>
+              <w:textAlignment w:val="auto"/>
+              <w:outlineLvl w:val="9"/>
+              <w:rPr>
+                <w:rFonts w:hint="default"/>
+                <w:vertAlign w:val="baseline"/>
+              </w:rPr>
+            </w:pPr>
+            <w:r>
+              <w:rPr>
+                <w:rFonts w:hint="default"/>
+                <w:vertAlign w:val="baseline"/>
+              </w:rPr>
+              <w:t>巴比伦是稀有品种</w:t>
+            </w:r>
+          </w:p>
+        </w:tc>
+      </w:tr>
+      <w:tr>
+        <w:tblPrEx>
+          <w:tblBorders>
+            <w:top w:val="single" w:color="auto" w:sz="4" w:space="0"/>
+            <w:left w:val="none" w:color="auto" w:sz="0" w:space="0"/>
+            <w:bottom w:val="single" w:color="auto" w:sz="4" w:space="0"/>
+            <w:right w:val="none" w:color="auto" w:sz="0" w:space="0"/>
+            <w:insideH w:val="single" w:color="auto" w:sz="4" w:space="0"/>
+            <w:insideV w:val="none" w:color="auto" w:sz="0" w:space="0"/>
+          </w:tblBorders>
+          <w:tblLayout w:type="fixed"/>
+          <w:tblCellMar>
+            <w:left w:w="108" w:type="dxa"/>
+            <w:right w:w="108" w:type="dxa"/>
+          </w:tblCellMar>
+        </w:tblPrEx>
+        <w:tc>
+          <w:tcPr>
+            <w:tcW w:w="4643" w:type="dxa"/>
+            <w:vMerge w:val="continue"/>
+            <w:tcBorders>
+              <w:tl2br w:val="nil"/>
+              <w:tr2bl w:val="nil"/>
+            </w:tcBorders>
+          </w:tcPr>
+          <w:p>
+            <w:pPr>
+              <w:pStyle w:val="3"/>
+              <w:keepNext w:val="0"/>
+              <w:keepLines w:val="0"/>
+              <w:pageBreakBefore w:val="0"/>
+              <w:widowControl w:val="0"/>
+              <w:kinsoku/>
+              <w:wordWrap/>
+              <w:overflowPunct/>
+              <w:topLinePunct w:val="0"/>
+              <w:autoSpaceDE/>
+              <w:autoSpaceDN/>
+              <w:bidi w:val="0"/>
+              <w:adjustRightInd/>
+              <w:snapToGrid/>
+              <w:jc w:val="right"/>
+              <w:textAlignment w:val="auto"/>
+              <w:outlineLvl w:val="9"/>
+              <w:rPr>
+                <w:rFonts w:hint="default"/>
+                <w:vertAlign w:val="baseline"/>
+              </w:rPr>
+            </w:pPr>
+          </w:p>
+        </w:tc>
+        <w:tc>
+          <w:tcPr>
+            <w:tcW w:w="4644" w:type="dxa"/>
+            <w:tcBorders>
+              <w:tl2br w:val="nil"/>
+              <w:tr2bl w:val="nil"/>
+            </w:tcBorders>
+          </w:tcPr>
+          <w:p>
+            <w:pPr>
+              <w:pStyle w:val="3"/>
+              <w:keepNext w:val="0"/>
+              <w:keepLines w:val="0"/>
+              <w:pageBreakBefore w:val="0"/>
+              <w:widowControl w:val="0"/>
+              <w:kinsoku/>
+              <w:wordWrap/>
+              <w:overflowPunct/>
+              <w:topLinePunct w:val="0"/>
+              <w:autoSpaceDE/>
+              <w:autoSpaceDN/>
+              <w:bidi w:val="0"/>
+              <w:adjustRightInd/>
+              <w:snapToGrid/>
+              <w:jc w:val="left"/>
+              <w:textAlignment w:val="auto"/>
+              <w:outlineLvl w:val="9"/>
+              <w:rPr>
+                <w:rFonts w:hint="default"/>
+                <w:vertAlign w:val="baseline"/>
+              </w:rPr>
+            </w:pPr>
+            <w:r>
+              <w:rPr>
+                <w:rFonts w:hint="default"/>
+                <w:vertAlign w:val="baseline"/>
+              </w:rPr>
+              <w:t>Pappilon is a rare breed</w:t>
+            </w:r>
+          </w:p>
+        </w:tc>
+      </w:tr>
+      <w:tr>
+        <w:tblPrEx>
+          <w:tblBorders>
+            <w:top w:val="single" w:color="auto" w:sz="4" w:space="0"/>
+            <w:left w:val="none" w:color="auto" w:sz="0" w:space="0"/>
+            <w:bottom w:val="single" w:color="auto" w:sz="4" w:space="0"/>
+            <w:right w:val="none" w:color="auto" w:sz="0" w:space="0"/>
+            <w:insideH w:val="single" w:color="auto" w:sz="4" w:space="0"/>
+            <w:insideV w:val="none" w:color="auto" w:sz="0" w:space="0"/>
+          </w:tblBorders>
+          <w:tblLayout w:type="fixed"/>
+          <w:tblCellMar>
+            <w:left w:w="108" w:type="dxa"/>
+            <w:right w:w="108" w:type="dxa"/>
+          </w:tblCellMar>
+        </w:tblPrEx>
+        <w:tc>
+          <w:tcPr>
+            <w:tcW w:w="4643" w:type="dxa"/>
+            <w:vMerge w:val="restart"/>
+            <w:tcBorders>
+              <w:tl2br w:val="nil"/>
+              <w:tr2bl w:val="nil"/>
+            </w:tcBorders>
+          </w:tcPr>
+          <w:p>
+            <w:pPr>
+              <w:pStyle w:val="3"/>
+              <w:keepNext w:val="0"/>
+              <w:keepLines w:val="0"/>
+              <w:pageBreakBefore w:val="0"/>
+              <w:widowControl w:val="0"/>
+              <w:kinsoku/>
+              <w:wordWrap/>
+              <w:overflowPunct/>
+              <w:topLinePunct w:val="0"/>
+              <w:autoSpaceDE/>
+              <w:autoSpaceDN/>
+              <w:bidi w:val="0"/>
+              <w:adjustRightInd/>
+              <w:snapToGrid/>
+              <w:jc w:val="right"/>
+              <w:textAlignment w:val="auto"/>
+              <w:outlineLvl w:val="9"/>
+              <w:rPr>
+                <w:rFonts w:hint="default"/>
+                <w:vertAlign w:val="baseline"/>
+              </w:rPr>
+            </w:pPr>
+            <w:r>
+              <w:rPr>
+                <w:rFonts w:hint="default"/>
+                <w:vertAlign w:val="baseline"/>
+              </w:rPr>
+              <w:t>Candidate 3:</w:t>
+            </w:r>
+          </w:p>
+        </w:tc>
+        <w:tc>
+          <w:tcPr>
+            <w:tcW w:w="4644" w:type="dxa"/>
+            <w:tcBorders>
+              <w:tl2br w:val="nil"/>
+              <w:tr2bl w:val="nil"/>
+            </w:tcBorders>
+          </w:tcPr>
+          <w:p>
+            <w:pPr>
+              <w:pStyle w:val="3"/>
+              <w:keepNext w:val="0"/>
+              <w:keepLines w:val="0"/>
+              <w:pageBreakBefore w:val="0"/>
+              <w:widowControl w:val="0"/>
+              <w:kinsoku/>
+              <w:wordWrap/>
+              <w:overflowPunct/>
+              <w:topLinePunct w:val="0"/>
+              <w:autoSpaceDE/>
+              <w:autoSpaceDN/>
+              <w:bidi w:val="0"/>
+              <w:adjustRightInd/>
+              <w:snapToGrid/>
+              <w:jc w:val="left"/>
+              <w:textAlignment w:val="auto"/>
+              <w:outlineLvl w:val="9"/>
+              <w:rPr>
+                <w:rFonts w:hint="default"/>
+                <w:vertAlign w:val="baseline"/>
+              </w:rPr>
+            </w:pPr>
+            <w:r>
+              <w:rPr>
+                <w:rFonts w:hint="default"/>
+                <w:vertAlign w:val="baseline"/>
+              </w:rPr>
+              <w:t>可以哈, 谢谢你的建议</w:t>
+            </w:r>
+          </w:p>
+        </w:tc>
+      </w:tr>
+      <w:tr>
+        <w:tblPrEx>
+          <w:tblBorders>
+            <w:top w:val="single" w:color="auto" w:sz="4" w:space="0"/>
+            <w:left w:val="none" w:color="auto" w:sz="0" w:space="0"/>
+            <w:bottom w:val="single" w:color="auto" w:sz="4" w:space="0"/>
+            <w:right w:val="none" w:color="auto" w:sz="0" w:space="0"/>
+            <w:insideH w:val="single" w:color="auto" w:sz="4" w:space="0"/>
+            <w:insideV w:val="none" w:color="auto" w:sz="0" w:space="0"/>
+          </w:tblBorders>
+          <w:tblLayout w:type="fixed"/>
+          <w:tblCellMar>
+            <w:left w:w="108" w:type="dxa"/>
+            <w:right w:w="108" w:type="dxa"/>
+          </w:tblCellMar>
+        </w:tblPrEx>
+        <w:tc>
+          <w:tcPr>
+            <w:tcW w:w="4643" w:type="dxa"/>
+            <w:vMerge w:val="continue"/>
+            <w:tcBorders>
+              <w:tl2br w:val="nil"/>
+              <w:tr2bl w:val="nil"/>
+            </w:tcBorders>
+          </w:tcPr>
+          <w:p>
+            <w:pPr>
+              <w:pStyle w:val="3"/>
+              <w:keepNext w:val="0"/>
+              <w:keepLines w:val="0"/>
+              <w:pageBreakBefore w:val="0"/>
+              <w:widowControl w:val="0"/>
+              <w:kinsoku/>
+              <w:wordWrap/>
+              <w:overflowPunct/>
+              <w:topLinePunct w:val="0"/>
+              <w:autoSpaceDE/>
+              <w:autoSpaceDN/>
+              <w:bidi w:val="0"/>
+              <w:adjustRightInd/>
+              <w:snapToGrid/>
+              <w:textAlignment w:val="auto"/>
+              <w:outlineLvl w:val="9"/>
+              <w:rPr>
+                <w:rFonts w:hint="default"/>
+                <w:vertAlign w:val="baseline"/>
+              </w:rPr>
+            </w:pPr>
+          </w:p>
+        </w:tc>
+        <w:tc>
+          <w:tcPr>
+            <w:tcW w:w="4644" w:type="dxa"/>
+            <w:tcBorders>
+              <w:tl2br w:val="nil"/>
+              <w:tr2bl w:val="nil"/>
+            </w:tcBorders>
+          </w:tcPr>
+          <w:p>
+            <w:pPr>
+              <w:pStyle w:val="3"/>
+              <w:keepNext w:val="0"/>
+              <w:keepLines w:val="0"/>
+              <w:pageBreakBefore w:val="0"/>
+              <w:widowControl w:val="0"/>
+              <w:kinsoku/>
+              <w:wordWrap/>
+              <w:overflowPunct/>
+              <w:topLinePunct w:val="0"/>
+              <w:autoSpaceDE/>
+              <w:autoSpaceDN/>
+              <w:bidi w:val="0"/>
+              <w:adjustRightInd/>
+              <w:snapToGrid/>
+              <w:jc w:val="left"/>
+              <w:textAlignment w:val="auto"/>
+              <w:outlineLvl w:val="9"/>
+              <w:rPr>
+                <w:rFonts w:hint="default"/>
+                <w:vertAlign w:val="baseline"/>
+              </w:rPr>
+            </w:pPr>
+            <w:r>
+              <w:rPr>
+                <w:rFonts w:hint="default"/>
+                <w:vertAlign w:val="baseline"/>
+              </w:rPr>
+              <w:t>OK, thank you for your advice</w:t>
+            </w:r>
+          </w:p>
+        </w:tc>
+      </w:tr>
+    </w:tbl>
+    <w:p>
+      <w:pPr>
+        <w:pStyle w:val="3"/>
+        <w:keepNext w:val="0"/>
+        <w:keepLines w:val="0"/>
+        <w:pageBreakBefore w:val="0"/>
+        <w:widowControl w:val="0"/>
+        <w:kinsoku/>
+        <w:wordWrap/>
+        <w:overflowPunct/>
+        <w:topLinePunct w:val="0"/>
+        <w:autoSpaceDE/>
+        <w:autoSpaceDN/>
+        <w:bidi w:val="0"/>
+        <w:adjustRightInd/>
+        <w:snapToGrid/>
+        <w:ind w:firstLine="480" w:firstLineChars="200"/>
+        <w:textAlignment w:val="auto"/>
+        <w:outlineLvl w:val="9"/>
+        <w:rPr>
+          <w:rFonts w:hint="default"/>
+        </w:rPr>
+      </w:pPr>
+      <w:r>
+        <w:rPr>
+          <w:rFonts w:hint="default"/>
+        </w:rPr>
+        <w:t>如表 1.1所示,合理的响应不唯一,这种固有的多样性决定了评价响应生成系统的困难。Liu 等人在 [36] 中研究了两类指标,分别是基于词重叠的指标(Word Overlap Based)和基于词嵌入的指标(Embedding Based),并且发现这些指标在非技术性的 Twitter 数据集上和人类评价只有弱相关性,在技术性的 Ubuntu Dialogue Corpus [38] 没有相关性。Liu等人的工作为对话领域的自动评价指标的研究开辟了新的方向。</w:t>
+      </w:r>
+    </w:p>
+    <w:p>
+      <w:pPr>
+        <w:pStyle w:val="3"/>
+        <w:keepNext w:val="0"/>
+        <w:keepLines w:val="0"/>
+        <w:pageBreakBefore w:val="0"/>
+        <w:widowControl w:val="0"/>
+        <w:kinsoku/>
+        <w:wordWrap/>
+        <w:overflowPunct/>
+        <w:topLinePunct w:val="0"/>
+        <w:autoSpaceDE/>
+        <w:autoSpaceDN/>
+        <w:bidi w:val="0"/>
+        <w:adjustRightInd/>
+        <w:snapToGrid/>
+        <w:ind w:firstLine="480" w:firstLineChars="200"/>
+        <w:textAlignment w:val="auto"/>
+        <w:outlineLvl w:val="9"/>
+        <w:rPr>
+          <w:rFonts w:hint="default"/>
+        </w:rPr>
+      </w:pPr>
+      <w:r>
+        <w:rPr>
+          <w:rFonts w:hint="default"/>
+        </w:rPr>
+        <w:t>Lowe 等人以自动化的图灵测试(Automatic Turing Test)为灵感,提出了一个以VHRED 为编码器,根据消息、参考响应和模型响应预测人类评分的模型,称为自动化对话评价模型(Automatic Dialogue Evaluation Model,ADEM) [37] 。他们在新的数据和Liu 的数据上评估了 ADEM 模型,发现它和人类评价的相关性在句子水平和系统水平都达到了很高水平。Kannan 等人在 [23] 中初步尝试了把 GAN 的方法应用到对话系统的自动评价中。他们训练了一个鉴别器(Discriminator)来区分一个响应是来自系统还是来自人类,并且发现鉴别器能捕捉到基于 Seq2Seq 的模型倾向于生成短句子和通用句子的缺点。在国内,Tao 等人提出了基于神经网络和词嵌入的 RUBER 指标 [67] 。该指标线性的结合了带参考的指标(Referenced Score)和不带参考的指标(Unreferenced Score)并采用无监督的负采样(Negative Sampling)来训练模型,在中文数据集豆瓣网 2 上取得了很高的人类评价相关性。</w:t>
+      </w:r>
+    </w:p>
+    <w:p>
+      <w:pPr>
+        <w:pStyle w:val="3"/>
+        <w:keepNext w:val="0"/>
+        <w:keepLines w:val="0"/>
+        <w:pageBreakBefore w:val="0"/>
+        <w:widowControl w:val="0"/>
+        <w:kinsoku/>
+        <w:wordWrap/>
+        <w:overflowPunct/>
+        <w:topLinePunct w:val="0"/>
+        <w:autoSpaceDE/>
+        <w:autoSpaceDN/>
+        <w:bidi w:val="0"/>
+        <w:adjustRightInd/>
+        <w:snapToGrid/>
+        <w:ind w:firstLine="480" w:firstLineChars="200"/>
+        <w:textAlignment w:val="auto"/>
+        <w:outlineLvl w:val="9"/>
+      </w:pPr>
+      <w:r>
+        <w:rPr>
+          <w:rFonts w:hint="default"/>
+        </w:rPr>
+        <w:t>本课题延续 Liu 等人的工作,对自动评价指标进行深入研究。Liu 等人已经研究了评价指标与人类评价的相关性,并且发现了它们的弱点;本文进一步研究了评价指标之间的相关性,以及模型的性能在不同数据集上的一致性。虽然,目前大多数评价指标尚不能和人类评价一样准确的衡量系统的性能,但是对它们性质的研究将有助于理解现有指标的弱点,进而有助于自动评价生成式对话系统的发展。</w:t>
+      </w:r>
+    </w:p>
+    <w:p>
+      <w:pPr>
+        <w:pStyle w:val="4"/>
+        <w:spacing w:before="156" w:after="156"/>
+      </w:pPr>
+      <w:r>
+        <w:rPr>
+          <w:rFonts w:hint="eastAsia"/>
+        </w:rPr>
+        <w:t>课题研究内容</w:t>
+      </w:r>
+    </w:p>
+    <w:p>
+      <w:pPr>
+        <w:pStyle w:val="3"/>
+        <w:keepNext w:val="0"/>
+        <w:keepLines w:val="0"/>
+        <w:pageBreakBefore w:val="0"/>
+        <w:widowControl w:val="0"/>
+        <w:kinsoku/>
+        <w:wordWrap/>
+        <w:overflowPunct/>
+        <w:topLinePunct w:val="0"/>
+        <w:autoSpaceDE/>
+        <w:autoSpaceDN/>
+        <w:bidi w:val="0"/>
+        <w:adjustRightInd/>
+        <w:snapToGrid/>
+        <w:ind w:firstLine="480" w:firstLineChars="200"/>
+        <w:textAlignment w:val="auto"/>
+        <w:outlineLvl w:val="9"/>
+      </w:pPr>
+      <w:r>
+        <w:rPr>
+          <w:rFonts w:hint="eastAsia"/>
+        </w:rPr>
+        <w:t>本课题以 [57] 的实验中使用的三个模型 LSTM,HRED,VHRED为基线,扩展了[36] 中考察的两类指标,并在三个具有代表性的公开数据集:Ubuntu Dialogue Corpus,OpenSubtitles 和 LSDSCC [74] 上进行了实验。尽管没有人类监督信号,但是我们对指标之间和模型之间的一致性分析还是取得了有意义的结论。</w:t>
+      </w:r>
+    </w:p>
+    <w:p>
+      <w:pPr>
+        <w:pStyle w:val="4"/>
+        <w:spacing w:before="156" w:after="156"/>
+      </w:pPr>
+      <w:r>
+        <w:rPr>
+          <w:rFonts w:hint="eastAsia"/>
+        </w:rPr>
+        <w:t>论文组织结构</w:t>
+      </w:r>
+    </w:p>
+    <w:p>
+      <w:pPr>
+        <w:pStyle w:val="3"/>
+        <w:keepNext w:val="0"/>
+        <w:keepLines w:val="0"/>
+        <w:pageBreakBefore w:val="0"/>
+        <w:widowControl w:val="0"/>
+        <w:kinsoku/>
+        <w:wordWrap/>
+        <w:overflowPunct/>
+        <w:topLinePunct w:val="0"/>
+        <w:autoSpaceDE/>
+        <w:autoSpaceDN/>
+        <w:bidi w:val="0"/>
+        <w:adjustRightInd/>
+        <w:snapToGrid/>
+        <w:ind w:firstLine="480" w:firstLineChars="200"/>
+        <w:textAlignment w:val="auto"/>
+        <w:outlineLvl w:val="9"/>
+      </w:pPr>
+      <w:r>
+        <w:rPr>
+          <w:rFonts w:hint="eastAsia"/>
+        </w:rPr>
+        <w:t>本文的组织结构如下:第 2 章相关工作介绍了生成式对话领域中自动化指标的使用情况和研究现状;第 3 章研究方法介绍了我们的实验方法以及实验涉及的指标、模型和数据集;第 4 章实验结果与讨论详细展示了我们的实验配置、实验数据以及结论;第 4.4 章结论总结了本课题的研究成果,并展现了若干未来的研究方向。</w:t>
+      </w:r>
     </w:p>
     <w:p>
       <w:pPr>
@@ -3679,9 +5469,9 @@
       </w:r>
       <w:r>
         <w:rPr>
-          <w:rFonts w:hint="eastAsia"/>
-        </w:rPr>
-        <w:t>章标题1</w:t>
+          <w:rFonts w:hint="default"/>
+        </w:rPr>
+        <w:t>相关工作</w:t>
       </w:r>
     </w:p>
     <w:p>
@@ -3693,19 +5483,7 @@
         <w:rPr>
           <w:rFonts w:hint="eastAsia"/>
         </w:rPr>
-        <w:t>节标题</w:t>
-      </w:r>
-    </w:p>
-    <w:p>
-      <w:pPr>
-        <w:pStyle w:val="3"/>
-        <w:ind w:firstLine="360"/>
-      </w:pPr>
-      <w:r>
-        <w:rPr>
-          <w:rFonts w:hint="eastAsia"/>
-        </w:rPr>
-        <w:t>正文</w:t>
+        <w:t>生成式模型</w:t>
       </w:r>
     </w:p>
     <w:p>
@@ -3716,33 +5494,373 @@
       </w:pPr>
       <w:r>
         <w:rPr>
-          <w:rFonts w:hint="eastAsia"/>
-        </w:rPr>
-        <w:t>条标题</w:t>
-      </w:r>
-    </w:p>
-    <w:p>
-      <w:pPr>
-        <w:pStyle w:val="4"/>
-        <w:spacing w:before="156" w:after="156"/>
-      </w:pPr>
-      <w:r>
-        <w:rPr>
-          <w:rFonts w:hint="eastAsia"/>
-        </w:rPr>
-        <w:t>节标题</w:t>
+          <w:rFonts w:hint="default"/>
+        </w:rPr>
+        <w:t>定义</w:t>
+      </w:r>
+    </w:p>
+    <w:p>
+      <w:pPr>
+        <w:pStyle w:val="3"/>
+        <w:rPr>
+          <w:rFonts w:hint="default"/>
+        </w:rPr>
+      </w:pPr>
+      <w:r>
+        <w:rPr>
+          <w:rFonts w:hint="default"/>
+        </w:rPr>
+        <w:t>一个生成式模型定义了给定输入序列</w:t>
+      </w:r>
+      <w:r>
+        <w:rPr>
+          <w:rFonts w:hint="default"/>
+          <w:i/>
+          <w:iCs/>
+        </w:rPr>
+        <w:t xml:space="preserve"> X = x</w:t>
+      </w:r>
+      <w:r>
+        <w:rPr>
+          <w:rFonts w:hint="default"/>
+          <w:i/>
+          <w:iCs/>
+          <w:vertAlign w:val="subscript"/>
+        </w:rPr>
+        <w:t>1</w:t>
+      </w:r>
+      <w:r>
+        <w:rPr>
+          <w:rFonts w:hint="default"/>
+          <w:i/>
+          <w:iCs/>
+        </w:rPr>
+        <w:t xml:space="preserve"> , x</w:t>
+      </w:r>
+      <w:r>
+        <w:rPr>
+          <w:rFonts w:hint="default"/>
+          <w:i/>
+          <w:iCs/>
+          <w:vertAlign w:val="subscript"/>
+        </w:rPr>
+        <w:t>2</w:t>
+      </w:r>
+      <w:r>
+        <w:rPr>
+          <w:rFonts w:hint="default"/>
+          <w:i/>
+          <w:iCs/>
+        </w:rPr>
+        <w:t xml:space="preserve"> , · · · , x</w:t>
+      </w:r>
+      <w:r>
+        <w:rPr>
+          <w:rFonts w:hint="default"/>
+          <w:i/>
+          <w:iCs/>
+          <w:vertAlign w:val="subscript"/>
+        </w:rPr>
+        <w:t>n</w:t>
+      </w:r>
+      <w:r>
+        <w:rPr>
+          <w:rFonts w:hint="default"/>
+          <w:i/>
+          <w:iCs/>
+        </w:rPr>
+        <w:t xml:space="preserve"> </w:t>
+      </w:r>
+      <w:r>
+        <w:rPr>
+          <w:rFonts w:hint="default"/>
+        </w:rPr>
+        <w:t xml:space="preserve">,任意输出序列 </w:t>
+      </w:r>
+      <w:r>
+        <w:rPr>
+          <w:rFonts w:hint="default"/>
+          <w:i/>
+          <w:iCs/>
+        </w:rPr>
+        <w:t xml:space="preserve">Y = y 1 , y 2 , · · · , y </w:t>
+      </w:r>
+      <w:r>
+        <w:rPr>
+          <w:rFonts w:hint="default"/>
+          <w:i/>
+          <w:iCs/>
+          <w:vertAlign w:val="subscript"/>
+        </w:rPr>
+        <w:t>m</w:t>
+      </w:r>
+      <w:r>
+        <w:rPr>
+          <w:rFonts w:hint="default"/>
+        </w:rPr>
+        <w:t>的条件概率:</w:t>
+      </w:r>
+    </w:p>
+    <w:p>
+      <w:pPr>
+        <w:pStyle w:val="3"/>
+        <w:jc w:val="center"/>
+        <w:rPr>
+          <w:rFonts w:hint="default"/>
+        </w:rPr>
+      </w:pPr>
+      <w:r>
+        <w:rPr>
+          <w:rFonts w:hint="default"/>
+        </w:rPr>
+        <w:drawing>
+          <wp:inline distT="0" distB="0" distL="114300" distR="114300">
+            <wp:extent cx="2353310" cy="256540"/>
+            <wp:effectExtent l="0" t="0" r="8890" b="10160"/>
+            <wp:docPr id="14" name="Picture 14" descr="1-prob"/>
+            <wp:cNvGraphicFramePr>
+              <a:graphicFrameLocks xmlns:a="http://schemas.openxmlformats.org/drawingml/2006/main" noChangeAspect="1"/>
+            </wp:cNvGraphicFramePr>
+            <a:graphic xmlns:a="http://schemas.openxmlformats.org/drawingml/2006/main">
+              <a:graphicData uri="http://schemas.openxmlformats.org/drawingml/2006/picture">
+                <pic:pic xmlns:pic="http://schemas.openxmlformats.org/drawingml/2006/picture">
+                  <pic:nvPicPr>
+                    <pic:cNvPr id="14" name="Picture 14" descr="1-prob"/>
+                    <pic:cNvPicPr>
+                      <a:picLocks noChangeAspect="1"/>
+                    </pic:cNvPicPr>
+                  </pic:nvPicPr>
+                  <pic:blipFill>
+                    <a:blip r:embed="rId12"/>
+                    <a:stretch>
+                      <a:fillRect/>
+                    </a:stretch>
+                  </pic:blipFill>
+                  <pic:spPr>
+                    <a:xfrm>
+                      <a:off x="0" y="0"/>
+                      <a:ext cx="2353310" cy="256540"/>
+                    </a:xfrm>
+                    <a:prstGeom prst="rect">
+                      <a:avLst/>
+                    </a:prstGeom>
+                  </pic:spPr>
+                </pic:pic>
+              </a:graphicData>
+            </a:graphic>
+          </wp:inline>
+        </w:drawing>
       </w:r>
     </w:p>
     <w:p>
       <w:pPr>
         <w:pStyle w:val="3"/>
         <w:ind w:firstLine="360"/>
-      </w:pPr>
-      <w:r>
-        <w:rPr>
-          <w:rFonts w:hint="eastAsia"/>
-        </w:rPr>
-        <w:t>正文</w:t>
+        <w:jc w:val="center"/>
+        <w:rPr>
+          <w:rFonts w:hint="default"/>
+        </w:rPr>
+      </w:pPr>
+      <w:r>
+        <w:rPr>
+          <w:rFonts w:hint="default"/>
+        </w:rPr>
+        <w:t>模型的训练目标就是在数据集 S 上最大化给定 X,Y 的对数概率(Log Probability):</w:t>
+      </w:r>
+    </w:p>
+    <w:p>
+      <w:pPr>
+        <w:pStyle w:val="3"/>
+        <w:ind w:firstLine="360"/>
+        <w:jc w:val="center"/>
+        <w:rPr>
+          <w:rFonts w:hint="default"/>
+        </w:rPr>
+      </w:pPr>
+      <w:r>
+        <w:rPr>
+          <w:rFonts w:hint="default"/>
+        </w:rPr>
+        <w:drawing>
+          <wp:inline distT="0" distB="0" distL="114300" distR="114300">
+            <wp:extent cx="1381760" cy="427990"/>
+            <wp:effectExtent l="0" t="0" r="8890" b="10160"/>
+            <wp:docPr id="13" name="Picture 13" descr="2-loglikehood"/>
+            <wp:cNvGraphicFramePr>
+              <a:graphicFrameLocks xmlns:a="http://schemas.openxmlformats.org/drawingml/2006/main" noChangeAspect="1"/>
+            </wp:cNvGraphicFramePr>
+            <a:graphic xmlns:a="http://schemas.openxmlformats.org/drawingml/2006/main">
+              <a:graphicData uri="http://schemas.openxmlformats.org/drawingml/2006/picture">
+                <pic:pic xmlns:pic="http://schemas.openxmlformats.org/drawingml/2006/picture">
+                  <pic:nvPicPr>
+                    <pic:cNvPr id="13" name="Picture 13" descr="2-loglikehood"/>
+                    <pic:cNvPicPr>
+                      <a:picLocks noChangeAspect="1"/>
+                    </pic:cNvPicPr>
+                  </pic:nvPicPr>
+                  <pic:blipFill>
+                    <a:blip r:embed="rId13"/>
+                    <a:stretch>
+                      <a:fillRect/>
+                    </a:stretch>
+                  </pic:blipFill>
+                  <pic:spPr>
+                    <a:xfrm>
+                      <a:off x="0" y="0"/>
+                      <a:ext cx="1381760" cy="427990"/>
+                    </a:xfrm>
+                    <a:prstGeom prst="rect">
+                      <a:avLst/>
+                    </a:prstGeom>
+                  </pic:spPr>
+                </pic:pic>
+              </a:graphicData>
+            </a:graphic>
+          </wp:inline>
+        </w:drawing>
+      </w:r>
+    </w:p>
+    <w:p>
+      <w:pPr>
+        <w:pStyle w:val="3"/>
+        <w:ind w:firstLine="360"/>
+        <w:jc w:val="both"/>
+        <w:rPr>
+          <w:rFonts w:hint="default"/>
+        </w:rPr>
+      </w:pPr>
+      <w:r>
+        <w:rPr>
+          <w:rFonts w:hint="default"/>
+        </w:rPr>
+        <w:t>从这个角度来看,语言模型 [5, 42] (Language Model)和编解码器(Encoder-Decoder)都属于生成式模型,因为它们都定义了条件概率 p(Y|X)。生成式模型把一个长度可变的序列 X 映射到另一个长度可变的序列 Y,且 X 和 Y 的长度可以不相等。循环神经网络(RNN)为这个问题提供了自然的解决方案。RNN 的基本思想是:序列由有序的元素组成,每一个时刻(Time Step)输入并输出一个元素,同时更新内部的隐层状态(Hidden</w:t>
+      </w:r>
+      <w:r>
+        <w:rPr>
+          <w:rFonts w:hint="default"/>
+        </w:rPr>
+        <w:t xml:space="preserve"> </w:t>
+      </w:r>
+      <w:r>
+        <w:rPr>
+          <w:rFonts w:hint="default"/>
+        </w:rPr>
+        <w:t>State)。在时间轴上展开的 RNN 和一般的前馈神经网络(Feed Forward Neural Networks)很像,不过每一个时刻的权重矩阵都是共享的。这个共享的权重矩阵 A 又被称为循环矩阵(Recurrent Matrix)。循环矩阵的作用是保存输入序列的顺序信息,并把当前时刻的输入序列编码成一个定长向量。图 2.1 1</w:t>
+      </w:r>
+      <w:r>
+        <w:rPr>
+          <w:rStyle w:val="30"/>
+          <w:rFonts w:hint="default"/>
+        </w:rPr>
+        <w:footnoteReference w:id="1"/>
+      </w:r>
+      <w:r>
+        <w:rPr>
+          <w:rFonts w:hint="default"/>
+        </w:rPr>
+        <w:t xml:space="preserve"> 描绘了简化的 RNN 结构。</w:t>
+      </w:r>
+    </w:p>
+    <w:p>
+      <w:pPr>
+        <w:pStyle w:val="3"/>
+        <w:ind w:firstLine="360"/>
+        <w:jc w:val="center"/>
+      </w:pPr>
+      <w:r>
+        <w:drawing>
+          <wp:inline distT="0" distB="0" distL="114300" distR="114300">
+            <wp:extent cx="3559810" cy="935355"/>
+            <wp:effectExtent l="0" t="0" r="2540" b="17145"/>
+            <wp:docPr id="5" name="Picture 5" descr="RNN-unrolled"/>
+            <wp:cNvGraphicFramePr>
+              <a:graphicFrameLocks xmlns:a="http://schemas.openxmlformats.org/drawingml/2006/main" noChangeAspect="1"/>
+            </wp:cNvGraphicFramePr>
+            <a:graphic xmlns:a="http://schemas.openxmlformats.org/drawingml/2006/main">
+              <a:graphicData uri="http://schemas.openxmlformats.org/drawingml/2006/picture">
+                <pic:pic xmlns:pic="http://schemas.openxmlformats.org/drawingml/2006/picture">
+                  <pic:nvPicPr>
+                    <pic:cNvPr id="5" name="Picture 5" descr="RNN-unrolled"/>
+                    <pic:cNvPicPr>
+                      <a:picLocks noChangeAspect="1"/>
+                    </pic:cNvPicPr>
+                  </pic:nvPicPr>
+                  <pic:blipFill>
+                    <a:blip r:embed="rId14"/>
+                    <a:stretch>
+                      <a:fillRect/>
+                    </a:stretch>
+                  </pic:blipFill>
+                  <pic:spPr>
+                    <a:xfrm>
+                      <a:off x="0" y="0"/>
+                      <a:ext cx="3559810" cy="935355"/>
+                    </a:xfrm>
+                    <a:prstGeom prst="rect">
+                      <a:avLst/>
+                    </a:prstGeom>
+                  </pic:spPr>
+                </pic:pic>
+              </a:graphicData>
+            </a:graphic>
+          </wp:inline>
+        </w:drawing>
+      </w:r>
+    </w:p>
+    <w:p>
+      <w:pPr>
+        <w:pStyle w:val="12"/>
+        <w:ind w:firstLine="360"/>
+        <w:jc w:val="center"/>
+      </w:pPr>
+      <w:r>
+        <w:t xml:space="preserve">图 </w:t>
+      </w:r>
+      <w:r>
+        <w:fldChar w:fldCharType="begin"/>
+      </w:r>
+      <w:r>
+        <w:instrText xml:space="preserve"> SEQ 图 \* ARABIC </w:instrText>
+      </w:r>
+      <w:r>
+        <w:fldChar w:fldCharType="separate"/>
+      </w:r>
+      <w:r>
+        <w:t>2</w:t>
+      </w:r>
+      <w:r>
+        <w:fldChar w:fldCharType="end"/>
+      </w:r>
+      <w:r>
+        <w:t>.1 RNN 的一般表示和展开表示</w:t>
+      </w:r>
+    </w:p>
+    <w:p>
+      <w:pPr>
+        <w:pStyle w:val="3"/>
+        <w:ind w:firstLine="360"/>
+        <w:jc w:val="both"/>
+        <w:rPr>
+          <w:rFonts w:hint="default"/>
+        </w:rPr>
+      </w:pPr>
+      <w:r>
+        <w:rPr>
+          <w:rFonts w:hint="default"/>
+        </w:rPr>
+        <w:t>根据是否使用了某种门单元,RNN 可分为普通 RNN [42] ,LSTM [22] 和 GRU [8] 。根据是否对反向序列(Reversed Sequence)建模,RNN 可分为单向 RNN(Unidirectional</w:t>
+      </w:r>
+      <w:r>
+        <w:rPr>
+          <w:rFonts w:hint="default"/>
+        </w:rPr>
+        <w:t xml:space="preserve"> </w:t>
+      </w:r>
+      <w:r>
+        <w:rPr>
+          <w:rFonts w:hint="default"/>
+        </w:rPr>
+        <w:t>RNN)和双向 RNN(Bidirectional RNN) [52] 。由于普通 RNN 受到梯度消失的影响,目前学界普遍采用 LSTM 或者 GRU;尽管后者受到梯度爆炸的影响,但是可以通过梯度剪裁(Gradient Clipping) [70] 解决。采用多层 RNN 组成的深度神经网络比单层 RNN 能获得更好的性能 [70] 。</w:t>
       </w:r>
     </w:p>
     <w:p>
@@ -3753,61 +5871,393 @@
       </w:pPr>
       <w:r>
         <w:rPr>
-          <w:rFonts w:hint="eastAsia"/>
-        </w:rPr>
-        <w:t>条标题</w:t>
-      </w:r>
-    </w:p>
-    <w:p>
-      <w:pPr>
-        <w:pStyle w:val="56"/>
-        <w:ind w:firstLine="432"/>
-      </w:pPr>
-      <w:r>
-        <w:rPr>
-          <w:rFonts w:hint="eastAsia"/>
-        </w:rPr>
-        <w:t>正文</w:t>
+          <w:rFonts w:hint="default"/>
+        </w:rPr>
+        <w:t>RNN 语言模型</w:t>
+      </w:r>
+    </w:p>
+    <w:p>
+      <w:pPr>
+        <w:pStyle w:val="3"/>
+        <w:rPr>
+          <w:rFonts w:hint="default"/>
+        </w:rPr>
+      </w:pPr>
+      <w:r>
+        <w:rPr>
+          <w:rFonts w:hint="default"/>
+        </w:rPr>
+        <w:t>RNN 语言模型可以给出序列</w:t>
+      </w:r>
+      <w:r>
+        <w:rPr>
+          <w:rFonts w:hint="default"/>
+          <w:i/>
+          <w:iCs/>
+        </w:rPr>
+        <w:t xml:space="preserve"> X = x 1 , x 2 , · · · , x n </w:t>
+      </w:r>
+      <w:r>
+        <w:rPr>
+          <w:rFonts w:hint="default"/>
+        </w:rPr>
+        <w:t>的概率分布:</w:t>
+      </w:r>
+    </w:p>
+    <w:p>
+      <w:pPr>
+        <w:pStyle w:val="3"/>
+        <w:jc w:val="center"/>
+        <w:rPr>
+          <w:rFonts w:hint="default"/>
+        </w:rPr>
+      </w:pPr>
+      <w:r>
+        <w:rPr>
+          <w:rFonts w:hint="default"/>
+        </w:rPr>
+        <w:drawing>
+          <wp:inline distT="0" distB="0" distL="114300" distR="114300">
+            <wp:extent cx="1798955" cy="435610"/>
+            <wp:effectExtent l="0" t="0" r="10795" b="2540"/>
+            <wp:docPr id="6" name="Picture 6" descr="RNNLM_1"/>
+            <wp:cNvGraphicFramePr>
+              <a:graphicFrameLocks xmlns:a="http://schemas.openxmlformats.org/drawingml/2006/main" noChangeAspect="1"/>
+            </wp:cNvGraphicFramePr>
+            <a:graphic xmlns:a="http://schemas.openxmlformats.org/drawingml/2006/main">
+              <a:graphicData uri="http://schemas.openxmlformats.org/drawingml/2006/picture">
+                <pic:pic xmlns:pic="http://schemas.openxmlformats.org/drawingml/2006/picture">
+                  <pic:nvPicPr>
+                    <pic:cNvPr id="6" name="Picture 6" descr="RNNLM_1"/>
+                    <pic:cNvPicPr>
+                      <a:picLocks noChangeAspect="1"/>
+                    </pic:cNvPicPr>
+                  </pic:nvPicPr>
+                  <pic:blipFill>
+                    <a:blip r:embed="rId15"/>
+                    <a:stretch>
+                      <a:fillRect/>
+                    </a:stretch>
+                  </pic:blipFill>
+                  <pic:spPr>
+                    <a:xfrm>
+                      <a:off x="0" y="0"/>
+                      <a:ext cx="1798955" cy="435610"/>
+                    </a:xfrm>
+                    <a:prstGeom prst="rect">
+                      <a:avLst/>
+                    </a:prstGeom>
+                  </pic:spPr>
+                </pic:pic>
+              </a:graphicData>
+            </a:graphic>
+          </wp:inline>
+        </w:drawing>
+      </w:r>
+    </w:p>
+    <w:p>
+      <w:pPr>
+        <w:pStyle w:val="3"/>
+        <w:rPr>
+          <w:rFonts w:hint="default"/>
+        </w:rPr>
+      </w:pPr>
+      <w:r>
+        <w:rPr>
+          <w:rFonts w:hint="default"/>
+        </w:rPr>
+        <w:t>RNN 语言模型</w:t>
+      </w:r>
+      <w:r>
+        <w:rPr>
+          <w:rStyle w:val="30"/>
+          <w:rFonts w:hint="default"/>
+        </w:rPr>
+        <w:footnoteReference w:id="2"/>
+      </w:r>
+      <w:r>
+        <w:rPr>
+          <w:rFonts w:hint="default"/>
+        </w:rPr>
+        <w:t>通过神经网络中的参数来估计公式 2.3 乘积中的一项:</w:t>
+      </w:r>
+    </w:p>
+    <w:p>
+      <w:pPr>
+        <w:pStyle w:val="3"/>
+        <w:jc w:val="center"/>
+        <w:rPr>
+          <w:rFonts w:hint="default"/>
+        </w:rPr>
+      </w:pPr>
+      <w:r>
+        <w:rPr>
+          <w:rFonts w:hint="default"/>
+        </w:rPr>
+        <w:drawing>
+          <wp:inline distT="0" distB="0" distL="114300" distR="114300">
+            <wp:extent cx="2169795" cy="457200"/>
+            <wp:effectExtent l="0" t="0" r="1905" b="0"/>
+            <wp:docPr id="7" name="Picture 7" descr="RNNLM_2"/>
+            <wp:cNvGraphicFramePr>
+              <a:graphicFrameLocks xmlns:a="http://schemas.openxmlformats.org/drawingml/2006/main" noChangeAspect="1"/>
+            </wp:cNvGraphicFramePr>
+            <a:graphic xmlns:a="http://schemas.openxmlformats.org/drawingml/2006/main">
+              <a:graphicData uri="http://schemas.openxmlformats.org/drawingml/2006/picture">
+                <pic:pic xmlns:pic="http://schemas.openxmlformats.org/drawingml/2006/picture">
+                  <pic:nvPicPr>
+                    <pic:cNvPr id="7" name="Picture 7" descr="RNNLM_2"/>
+                    <pic:cNvPicPr>
+                      <a:picLocks noChangeAspect="1"/>
+                    </pic:cNvPicPr>
+                  </pic:nvPicPr>
+                  <pic:blipFill>
+                    <a:blip r:embed="rId16"/>
+                    <a:stretch>
+                      <a:fillRect/>
+                    </a:stretch>
+                  </pic:blipFill>
+                  <pic:spPr>
+                    <a:xfrm>
+                      <a:off x="0" y="0"/>
+                      <a:ext cx="2169795" cy="457200"/>
+                    </a:xfrm>
+                    <a:prstGeom prst="rect">
+                      <a:avLst/>
+                    </a:prstGeom>
+                  </pic:spPr>
+                </pic:pic>
+              </a:graphicData>
+            </a:graphic>
+          </wp:inline>
+        </w:drawing>
+      </w:r>
+    </w:p>
+    <w:p>
+      <w:pPr>
+        <w:pStyle w:val="3"/>
+        <w:rPr>
+          <w:rFonts w:hint="default"/>
+        </w:rPr>
+      </w:pPr>
+      <w:r>
+        <w:rPr>
+          <w:rFonts w:hint="default"/>
+          <w:i/>
+          <w:iCs/>
+        </w:rPr>
+        <w:t xml:space="preserve">o t </w:t>
+      </w:r>
+      <w:r>
+        <w:rPr>
+          <w:rFonts w:hint="default"/>
+        </w:rPr>
+        <w:t>是 RNN 的在 t 时刻的输出向量,V 是词汇表的大小。公式 2.4 的右边本质上是对一个长度为 V 的向量进行 softmax 运算。t 时刻的输出向量是由输出矩阵 W out 和 t 时刻隐层状态 h i 相乘得到的:</w:t>
       </w:r>
     </w:p>
     <w:p>
       <w:pPr>
         <w:pStyle w:val="3"/>
         <w:ind w:firstLine="360"/>
-      </w:pPr>
-    </w:p>
-    <w:p>
-      <w:pPr>
-        <w:pStyle w:val="2"/>
-        <w:spacing w:after="312"/>
-      </w:pPr>
-      <w:r>
-        <w:br w:type="page"/>
-      </w:r>
-      <w:r>
-        <w:rPr>
-          <w:rFonts w:hint="eastAsia"/>
-        </w:rPr>
-        <w:t>章标题2</w:t>
-      </w:r>
-    </w:p>
-    <w:p>
-      <w:pPr>
-        <w:pStyle w:val="4"/>
-        <w:spacing w:before="156" w:after="156"/>
-      </w:pPr>
-      <w:r>
-        <w:rPr>
-          <w:rFonts w:hint="eastAsia"/>
-        </w:rPr>
-        <w:t>节标题</w:t>
+        <w:jc w:val="center"/>
+      </w:pPr>
+      <w:r>
+        <w:drawing>
+          <wp:inline distT="0" distB="0" distL="114300" distR="114300">
+            <wp:extent cx="744220" cy="346075"/>
+            <wp:effectExtent l="0" t="0" r="17780" b="15875"/>
+            <wp:docPr id="8" name="Picture 8" descr="RNNLM_3"/>
+            <wp:cNvGraphicFramePr>
+              <a:graphicFrameLocks xmlns:a="http://schemas.openxmlformats.org/drawingml/2006/main" noChangeAspect="1"/>
+            </wp:cNvGraphicFramePr>
+            <a:graphic xmlns:a="http://schemas.openxmlformats.org/drawingml/2006/main">
+              <a:graphicData uri="http://schemas.openxmlformats.org/drawingml/2006/picture">
+                <pic:pic xmlns:pic="http://schemas.openxmlformats.org/drawingml/2006/picture">
+                  <pic:nvPicPr>
+                    <pic:cNvPr id="8" name="Picture 8" descr="RNNLM_3"/>
+                    <pic:cNvPicPr>
+                      <a:picLocks noChangeAspect="1"/>
+                    </pic:cNvPicPr>
+                  </pic:nvPicPr>
+                  <pic:blipFill>
+                    <a:blip r:embed="rId17"/>
+                    <a:stretch>
+                      <a:fillRect/>
+                    </a:stretch>
+                  </pic:blipFill>
+                  <pic:spPr>
+                    <a:xfrm>
+                      <a:off x="0" y="0"/>
+                      <a:ext cx="744220" cy="346075"/>
+                    </a:xfrm>
+                    <a:prstGeom prst="rect">
+                      <a:avLst/>
+                    </a:prstGeom>
+                  </pic:spPr>
+                </pic:pic>
+              </a:graphicData>
+            </a:graphic>
+          </wp:inline>
+        </w:drawing>
       </w:r>
     </w:p>
     <w:p>
       <w:pPr>
         <w:pStyle w:val="3"/>
         <w:ind w:firstLine="360"/>
-      </w:pPr>
+        <w:jc w:val="both"/>
+        <w:rPr>
+          <w:rFonts w:hint="default"/>
+        </w:rPr>
+      </w:pPr>
+      <w:r>
+        <w:rPr>
+          <w:rFonts w:hint="default"/>
+        </w:rPr>
+        <w:t>而 h i 则是当前输入 x i 和上一时刻的隐层状态 h i−1 在输入矩阵 W in 和循环矩阵 W hh 分别作用后再相加的结果:</w:t>
+      </w:r>
+    </w:p>
+    <w:p>
+      <w:pPr>
+        <w:pStyle w:val="3"/>
+        <w:ind w:firstLine="360"/>
+        <w:jc w:val="center"/>
+        <w:rPr>
+          <w:rFonts w:hint="default"/>
+        </w:rPr>
+      </w:pPr>
+      <w:r>
+        <w:rPr>
+          <w:rFonts w:hint="default"/>
+        </w:rPr>
+        <w:drawing>
+          <wp:inline distT="0" distB="0" distL="114300" distR="114300">
+            <wp:extent cx="1466215" cy="361315"/>
+            <wp:effectExtent l="0" t="0" r="635" b="635"/>
+            <wp:docPr id="9" name="Picture 9" descr="RNNLM_4"/>
+            <wp:cNvGraphicFramePr>
+              <a:graphicFrameLocks xmlns:a="http://schemas.openxmlformats.org/drawingml/2006/main" noChangeAspect="1"/>
+            </wp:cNvGraphicFramePr>
+            <a:graphic xmlns:a="http://schemas.openxmlformats.org/drawingml/2006/main">
+              <a:graphicData uri="http://schemas.openxmlformats.org/drawingml/2006/picture">
+                <pic:pic xmlns:pic="http://schemas.openxmlformats.org/drawingml/2006/picture">
+                  <pic:nvPicPr>
+                    <pic:cNvPr id="9" name="Picture 9" descr="RNNLM_4"/>
+                    <pic:cNvPicPr>
+                      <a:picLocks noChangeAspect="1"/>
+                    </pic:cNvPicPr>
+                  </pic:nvPicPr>
+                  <pic:blipFill>
+                    <a:blip r:embed="rId18"/>
+                    <a:stretch>
+                      <a:fillRect/>
+                    </a:stretch>
+                  </pic:blipFill>
+                  <pic:spPr>
+                    <a:xfrm>
+                      <a:off x="0" y="0"/>
+                      <a:ext cx="1466215" cy="361315"/>
+                    </a:xfrm>
+                    <a:prstGeom prst="rect">
+                      <a:avLst/>
+                    </a:prstGeom>
+                  </pic:spPr>
+                </pic:pic>
+              </a:graphicData>
+            </a:graphic>
+          </wp:inline>
+        </w:drawing>
+      </w:r>
+    </w:p>
+    <w:p>
+      <w:pPr>
+        <w:pStyle w:val="3"/>
+        <w:ind w:firstLine="360"/>
+        <w:jc w:val="both"/>
+        <w:rPr>
+          <w:rFonts w:hint="default"/>
+        </w:rPr>
+      </w:pPr>
+      <w:r>
+        <w:rPr>
+          <w:rFonts w:hint="default"/>
+        </w:rPr>
+        <w:t>RNN 语言模型在训练时最大化训练集上的句子的对数概率:</w:t>
+      </w:r>
+    </w:p>
+    <w:p>
+      <w:pPr>
+        <w:pStyle w:val="3"/>
+        <w:ind w:firstLine="360"/>
+        <w:jc w:val="center"/>
+        <w:rPr>
+          <w:rFonts w:hint="default"/>
+        </w:rPr>
+      </w:pPr>
+      <w:r>
+        <w:rPr>
+          <w:rFonts w:hint="default"/>
+        </w:rPr>
+        <w:drawing>
+          <wp:inline distT="0" distB="0" distL="114300" distR="114300">
+            <wp:extent cx="2006600" cy="415290"/>
+            <wp:effectExtent l="0" t="0" r="12700" b="3810"/>
+            <wp:docPr id="10" name="Picture 10" descr="RNNLM_5"/>
+            <wp:cNvGraphicFramePr>
+              <a:graphicFrameLocks xmlns:a="http://schemas.openxmlformats.org/drawingml/2006/main" noChangeAspect="1"/>
+            </wp:cNvGraphicFramePr>
+            <a:graphic xmlns:a="http://schemas.openxmlformats.org/drawingml/2006/main">
+              <a:graphicData uri="http://schemas.openxmlformats.org/drawingml/2006/picture">
+                <pic:pic xmlns:pic="http://schemas.openxmlformats.org/drawingml/2006/picture">
+                  <pic:nvPicPr>
+                    <pic:cNvPr id="10" name="Picture 10" descr="RNNLM_5"/>
+                    <pic:cNvPicPr>
+                      <a:picLocks noChangeAspect="1"/>
+                    </pic:cNvPicPr>
+                  </pic:nvPicPr>
+                  <pic:blipFill>
+                    <a:blip r:embed="rId19"/>
+                    <a:stretch>
+                      <a:fillRect/>
+                    </a:stretch>
+                  </pic:blipFill>
+                  <pic:spPr>
+                    <a:xfrm>
+                      <a:off x="0" y="0"/>
+                      <a:ext cx="2006600" cy="415290"/>
+                    </a:xfrm>
+                    <a:prstGeom prst="rect">
+                      <a:avLst/>
+                    </a:prstGeom>
+                  </pic:spPr>
+                </pic:pic>
+              </a:graphicData>
+            </a:graphic>
+          </wp:inline>
+        </w:drawing>
+      </w:r>
+    </w:p>
+    <w:p>
+      <w:pPr>
+        <w:pStyle w:val="3"/>
+        <w:ind w:firstLine="360"/>
+        <w:jc w:val="both"/>
+        <w:rPr>
+          <w:rFonts w:hint="default"/>
+        </w:rPr>
+      </w:pPr>
+      <w:r>
+        <w:rPr>
+          <w:rFonts w:hint="default"/>
+        </w:rPr>
+        <w:t>在预测时,对模型输入消息 m,从模型的给出的概率分布中用某种搜索方法,如 Beam</w:t>
+      </w:r>
+      <w:r>
+        <w:rPr>
+          <w:rFonts w:hint="default"/>
+        </w:rPr>
+        <w:t xml:space="preserve"> Search 可得出响应 r。</w:t>
+      </w:r>
     </w:p>
     <w:p>
       <w:pPr>
@@ -3817,16 +6267,366 @@
       </w:pPr>
       <w:r>
         <w:rPr>
-          <w:rFonts w:hint="eastAsia"/>
-        </w:rPr>
-        <w:t>条标题</w:t>
+          <w:rFonts w:hint="default"/>
+        </w:rPr>
+        <w:t>Seq2Seq框架</w:t>
+      </w:r>
+    </w:p>
+    <w:p>
+      <w:pPr>
+        <w:pStyle w:val="3"/>
+        <w:keepNext w:val="0"/>
+        <w:keepLines w:val="0"/>
+        <w:pageBreakBefore w:val="0"/>
+        <w:widowControl w:val="0"/>
+        <w:kinsoku/>
+        <w:wordWrap/>
+        <w:overflowPunct/>
+        <w:topLinePunct w:val="0"/>
+        <w:autoSpaceDE/>
+        <w:autoSpaceDN/>
+        <w:bidi w:val="0"/>
+        <w:adjustRightInd/>
+        <w:snapToGrid/>
+        <w:ind w:firstLine="480" w:firstLineChars="200"/>
+        <w:textAlignment w:val="auto"/>
+        <w:outlineLvl w:val="9"/>
+      </w:pPr>
+      <w:r>
+        <w:rPr>
+          <w:rFonts w:hint="default"/>
+        </w:rPr>
+        <w:t>Seq2Seq 框架使用两个拥有独立参数的 RNN 分别作为编码器和解码器。尽管编解码器不一定都使用 RNN [2] ,本文仅关注使用 RNN 的 Seq2Seq 变体。首先,编码器把</w:t>
+      </w:r>
+      <w:r>
+        <w:rPr>
+          <w:rFonts w:hint="default"/>
+        </w:rPr>
+        <w:t>输</w:t>
+      </w:r>
+      <w:r>
+        <w:rPr>
+          <w:rFonts w:hint="default"/>
+        </w:rPr>
+        <w:t>入序列 X 编码成一个定长向量 v。该向量又称为思考向量(Though Vector),是编码器完全读取输入序列后的隐层状态(Last Hidden State)。接着,解码器以 v 为初始隐层状态(Initial Hidden State),像一个 RNN 语言模型一样对输出序列进行预测。整个过程可以描述为:编码器把输入序列 X 变换成某种压缩编码 v,再由解码器把 v 还原为另一个序列 Y,Seq2Seq 把公式 2.1 作了如下转化:</w:t>
       </w:r>
     </w:p>
     <w:p>
       <w:pPr>
         <w:pStyle w:val="3"/>
         <w:ind w:firstLine="360"/>
-      </w:pPr>
+        <w:jc w:val="center"/>
+      </w:pPr>
+      <w:r>
+        <w:drawing>
+          <wp:inline distT="0" distB="0" distL="114300" distR="114300">
+            <wp:extent cx="4324350" cy="528320"/>
+            <wp:effectExtent l="0" t="0" r="0" b="5080"/>
+            <wp:docPr id="15" name="Picture 15" descr="seq2seq"/>
+            <wp:cNvGraphicFramePr>
+              <a:graphicFrameLocks xmlns:a="http://schemas.openxmlformats.org/drawingml/2006/main" noChangeAspect="1"/>
+            </wp:cNvGraphicFramePr>
+            <a:graphic xmlns:a="http://schemas.openxmlformats.org/drawingml/2006/main">
+              <a:graphicData uri="http://schemas.openxmlformats.org/drawingml/2006/picture">
+                <pic:pic xmlns:pic="http://schemas.openxmlformats.org/drawingml/2006/picture">
+                  <pic:nvPicPr>
+                    <pic:cNvPr id="15" name="Picture 15" descr="seq2seq"/>
+                    <pic:cNvPicPr>
+                      <a:picLocks noChangeAspect="1"/>
+                    </pic:cNvPicPr>
+                  </pic:nvPicPr>
+                  <pic:blipFill>
+                    <a:blip r:embed="rId20"/>
+                    <a:stretch>
+                      <a:fillRect/>
+                    </a:stretch>
+                  </pic:blipFill>
+                  <pic:spPr>
+                    <a:xfrm>
+                      <a:off x="0" y="0"/>
+                      <a:ext cx="4324350" cy="528320"/>
+                    </a:xfrm>
+                    <a:prstGeom prst="rect">
+                      <a:avLst/>
+                    </a:prstGeom>
+                  </pic:spPr>
+                </pic:pic>
+              </a:graphicData>
+            </a:graphic>
+          </wp:inline>
+        </w:drawing>
+      </w:r>
+    </w:p>
+    <w:p>
+      <w:pPr>
+        <w:pStyle w:val="3"/>
+        <w:ind w:firstLine="360"/>
+        <w:jc w:val="both"/>
+        <w:rPr>
+          <w:rFonts w:hint="default"/>
+        </w:rPr>
+      </w:pPr>
+      <w:r>
+        <w:rPr>
+          <w:rFonts w:hint="default"/>
+        </w:rPr>
+        <w:t>其中 v 是以 f 为门单元的编码器的最后一个隐层状态:</w:t>
+      </w:r>
+    </w:p>
+    <w:p>
+      <w:pPr>
+        <w:pStyle w:val="3"/>
+        <w:ind w:firstLine="360"/>
+        <w:jc w:val="center"/>
+      </w:pPr>
+      <w:r>
+        <w:drawing>
+          <wp:inline distT="0" distB="0" distL="114300" distR="114300">
+            <wp:extent cx="1183005" cy="640080"/>
+            <wp:effectExtent l="0" t="0" r="17145" b="7620"/>
+            <wp:docPr id="17" name="Picture 17" descr="hidden_state"/>
+            <wp:cNvGraphicFramePr>
+              <a:graphicFrameLocks xmlns:a="http://schemas.openxmlformats.org/drawingml/2006/main" noChangeAspect="1"/>
+            </wp:cNvGraphicFramePr>
+            <a:graphic xmlns:a="http://schemas.openxmlformats.org/drawingml/2006/main">
+              <a:graphicData uri="http://schemas.openxmlformats.org/drawingml/2006/picture">
+                <pic:pic xmlns:pic="http://schemas.openxmlformats.org/drawingml/2006/picture">
+                  <pic:nvPicPr>
+                    <pic:cNvPr id="17" name="Picture 17" descr="hidden_state"/>
+                    <pic:cNvPicPr>
+                      <a:picLocks noChangeAspect="1"/>
+                    </pic:cNvPicPr>
+                  </pic:nvPicPr>
+                  <pic:blipFill>
+                    <a:blip r:embed="rId21"/>
+                    <a:stretch>
+                      <a:fillRect/>
+                    </a:stretch>
+                  </pic:blipFill>
+                  <pic:spPr>
+                    <a:xfrm>
+                      <a:off x="0" y="0"/>
+                      <a:ext cx="1183005" cy="640080"/>
+                    </a:xfrm>
+                    <a:prstGeom prst="rect">
+                      <a:avLst/>
+                    </a:prstGeom>
+                  </pic:spPr>
+                </pic:pic>
+              </a:graphicData>
+            </a:graphic>
+          </wp:inline>
+        </w:drawing>
+      </w:r>
+    </w:p>
+    <w:p>
+      <w:pPr>
+        <w:pStyle w:val="3"/>
+        <w:ind w:firstLine="360"/>
+        <w:jc w:val="both"/>
+        <w:rPr>
+          <w:rFonts w:hint="default"/>
+        </w:rPr>
+      </w:pPr>
+      <w:r>
+        <w:rPr>
+          <w:rFonts w:hint="default"/>
+        </w:rPr>
+        <w:t>编码器和解码器以同一个目标函数同时训练。为了更好的处理长序列,Seq2Seq 一般引入注意力机制(Attention Mechanism) [2, 40] ,使输入序列的信息不必全部通过固定长度的向量 v 传递。解码器能自动关注和当前输出最相关的输入部分,实现输入序列与输出序列的对自动对齐(Alignment)。注意力机制使传统 Seq2Seq 模型对较长输入也具有鲁棒性。</w:t>
+      </w:r>
+    </w:p>
+    <w:p>
+      <w:pPr>
+        <w:pStyle w:val="5"/>
+        <w:spacing w:before="156" w:after="156"/>
+        <w:ind w:firstLine="360"/>
+      </w:pPr>
+      <w:r>
+        <w:rPr>
+          <w:rFonts w:hint="default"/>
+        </w:rPr>
+        <w:t>解码算法</w:t>
+      </w:r>
+    </w:p>
+    <w:p>
+      <w:pPr>
+        <w:pStyle w:val="3"/>
+        <w:keepNext w:val="0"/>
+        <w:keepLines w:val="0"/>
+        <w:pageBreakBefore w:val="0"/>
+        <w:widowControl w:val="0"/>
+        <w:kinsoku/>
+        <w:wordWrap/>
+        <w:overflowPunct/>
+        <w:topLinePunct w:val="0"/>
+        <w:autoSpaceDE/>
+        <w:autoSpaceDN/>
+        <w:bidi w:val="0"/>
+        <w:adjustRightInd/>
+        <w:snapToGrid/>
+        <w:ind w:firstLine="480" w:firstLineChars="200"/>
+        <w:jc w:val="both"/>
+        <w:textAlignment w:val="auto"/>
+        <w:outlineLvl w:val="9"/>
+        <w:rPr>
+          <w:rFonts w:hint="default"/>
+        </w:rPr>
+      </w:pPr>
+      <w:r>
+        <w:rPr>
+          <w:rFonts w:hint="default"/>
+        </w:rPr>
+        <w:t>生成式模型仅仅定义了条件概率 p(Y|X),在推理阶段(Inference),需要采用某种启发式搜索算法从概率分布中生成输出 Y,这个过程又称为解码(Decode)。最简单的搜索算法是贪心搜索(Greedy Search):在每一时刻都输出条件概率最大的单词:</w:t>
+      </w:r>
+    </w:p>
+    <w:p>
+      <w:pPr>
+        <w:pStyle w:val="3"/>
+        <w:keepNext w:val="0"/>
+        <w:keepLines w:val="0"/>
+        <w:pageBreakBefore w:val="0"/>
+        <w:widowControl w:val="0"/>
+        <w:kinsoku/>
+        <w:wordWrap/>
+        <w:overflowPunct/>
+        <w:topLinePunct w:val="0"/>
+        <w:autoSpaceDE/>
+        <w:autoSpaceDN/>
+        <w:bidi w:val="0"/>
+        <w:adjustRightInd/>
+        <w:snapToGrid/>
+        <w:ind w:firstLine="480" w:firstLineChars="200"/>
+        <w:jc w:val="center"/>
+        <w:textAlignment w:val="auto"/>
+        <w:outlineLvl w:val="9"/>
+        <w:rPr>
+          <w:rFonts w:hint="default"/>
+        </w:rPr>
+      </w:pPr>
+      <w:r>
+        <w:rPr>
+          <w:rFonts w:hint="default"/>
+        </w:rPr>
+        <w:drawing>
+          <wp:inline distT="0" distB="0" distL="114300" distR="114300">
+            <wp:extent cx="2547620" cy="367030"/>
+            <wp:effectExtent l="0" t="0" r="5080" b="13970"/>
+            <wp:docPr id="18" name="Picture 18" descr="4-decode"/>
+            <wp:cNvGraphicFramePr>
+              <a:graphicFrameLocks xmlns:a="http://schemas.openxmlformats.org/drawingml/2006/main" noChangeAspect="1"/>
+            </wp:cNvGraphicFramePr>
+            <a:graphic xmlns:a="http://schemas.openxmlformats.org/drawingml/2006/main">
+              <a:graphicData uri="http://schemas.openxmlformats.org/drawingml/2006/picture">
+                <pic:pic xmlns:pic="http://schemas.openxmlformats.org/drawingml/2006/picture">
+                  <pic:nvPicPr>
+                    <pic:cNvPr id="18" name="Picture 18" descr="4-decode"/>
+                    <pic:cNvPicPr>
+                      <a:picLocks noChangeAspect="1"/>
+                    </pic:cNvPicPr>
+                  </pic:nvPicPr>
+                  <pic:blipFill>
+                    <a:blip r:embed="rId22"/>
+                    <a:stretch>
+                      <a:fillRect/>
+                    </a:stretch>
+                  </pic:blipFill>
+                  <pic:spPr>
+                    <a:xfrm>
+                      <a:off x="0" y="0"/>
+                      <a:ext cx="2547620" cy="367030"/>
+                    </a:xfrm>
+                    <a:prstGeom prst="rect">
+                      <a:avLst/>
+                    </a:prstGeom>
+                  </pic:spPr>
+                </pic:pic>
+              </a:graphicData>
+            </a:graphic>
+          </wp:inline>
+        </w:drawing>
+      </w:r>
+      <w:bookmarkStart w:id="1" w:name="_GoBack"/>
+      <w:bookmarkEnd w:id="1"/>
+    </w:p>
+    <w:p>
+      <w:pPr>
+        <w:pStyle w:val="3"/>
+        <w:keepNext w:val="0"/>
+        <w:keepLines w:val="0"/>
+        <w:pageBreakBefore w:val="0"/>
+        <w:widowControl w:val="0"/>
+        <w:kinsoku/>
+        <w:wordWrap/>
+        <w:overflowPunct/>
+        <w:topLinePunct w:val="0"/>
+        <w:autoSpaceDE/>
+        <w:autoSpaceDN/>
+        <w:bidi w:val="0"/>
+        <w:adjustRightInd/>
+        <w:snapToGrid/>
+        <w:ind w:firstLine="480" w:firstLineChars="200"/>
+        <w:jc w:val="both"/>
+        <w:textAlignment w:val="auto"/>
+        <w:outlineLvl w:val="9"/>
+        <w:rPr>
+          <w:rFonts w:hint="default"/>
+        </w:rPr>
+      </w:pPr>
+      <w:r>
+        <w:rPr>
+          <w:rFonts w:hint="default"/>
+        </w:rPr>
+        <w:t>因为各个 y i 的概率都不是独立的,而是受之前输出的单词的影响,贪心搜索不能保证得到概率最大的输出序列。随机取样(Random Sampling)在每一时刻都从模型生成的全体词汇的概率分布中随机选取一个单词。这样就使输出就带有不确定性,在一定程度上增加了输出的多样性。Serban 等人曾发现随机取样的输出能避免单调响应的问题,并且能产生多样化的,话题相关的输出 [56] 。最为常用的方法是集束搜索(Beam Search),它在生成整个句子的过程中维护一个大小为 B 的列表,称为集束(Beam)。算法开始时,集束初始化为模型生成的 B 个概率最高的单词。在每一个时刻开始时,集束中都有 B 个部分生成的句子,它们称为候选 Y c 。在每一个时刻,算法对集束中的每一个候选都生成B 个概率最大的下一个单词 w i+1,c ,从而形成 B × B 个部分生成的句子 Y ex ,称为扩展的候选集。从扩展的候选集中,只保留前 B 个概率 p(Y ex |X) 最大的句子。算法不断迭代直到在某次对候选集的扩展中,某些候选中产生了句子结束符号(End-of-Sentence,EOS),于是概率最大而且完成了的候选句子将作为输出。</w:t>
+      </w:r>
+    </w:p>
+    <w:p>
+      <w:pPr>
+        <w:pStyle w:val="3"/>
+        <w:keepNext w:val="0"/>
+        <w:keepLines w:val="0"/>
+        <w:pageBreakBefore w:val="0"/>
+        <w:widowControl w:val="0"/>
+        <w:kinsoku/>
+        <w:wordWrap/>
+        <w:overflowPunct/>
+        <w:topLinePunct w:val="0"/>
+        <w:autoSpaceDE/>
+        <w:autoSpaceDN/>
+        <w:bidi w:val="0"/>
+        <w:adjustRightInd/>
+        <w:snapToGrid/>
+        <w:ind w:firstLine="480" w:firstLineChars="200"/>
+        <w:jc w:val="both"/>
+        <w:textAlignment w:val="auto"/>
+        <w:outlineLvl w:val="9"/>
+      </w:pPr>
+      <w:r>
+        <w:rPr>
+          <w:rFonts w:hint="default"/>
+        </w:rPr>
+        <w:t>为了增加模型输出的多样性,学者们提出了许多改进的解码算法。 Li 等人在 [27] 中提出在标准集束搜索中,对来自相同父节点的候选加以惩罚,即鼓励来自不同父节点的候选。他们在 [25] 中提出用最大互信息(MMI)对标准集束搜索生成的候选列表进行重新排序,从而提高候选输出的反向概率(Backward Probability),即给定输出 Y,输入 X的条件概率 p(Y|X),使输出对输入更有针对性。他们在 [28] 中提出了一种名为随机贪心取样(Stochastic Greedy Sampling)的解码算法,以求在随机取样和贪心搜索之间找到一个平衡点。与传统的随机取样不同,他们的算法只在条件概率最高的前 K 个候选单词中取样,参数 K 控制了随机取样和贪心搜索之间的比例:K 越大,算法越接近随机取样,K 越小,算法越接近贪心搜索。这些改进的解码算法在不同程度上提高了响应的多样性。</w:t>
+      </w:r>
+      <w:r>
+        <w:br w:type="page"/>
+      </w:r>
+      <w:r>
+        <w:rPr>
+          <w:rFonts w:hint="eastAsia"/>
+        </w:rPr>
+        <w:t>结论</w:t>
+      </w:r>
+    </w:p>
+    <w:p>
+      <w:pPr>
+        <w:pStyle w:val="3"/>
+        <w:ind w:firstLine="360"/>
+      </w:pPr>
+      <w:r>
+        <w:rPr>
+          <w:rFonts w:hint="eastAsia"/>
+        </w:rPr>
+        <w:t>内容</w:t>
+      </w:r>
     </w:p>
     <w:p>
       <w:pPr>
@@ -3844,7 +6644,7 @@
         <w:rPr>
           <w:rFonts w:hint="eastAsia"/>
         </w:rPr>
-        <w:t>结论</w:t>
+        <w:t>致谢</w:t>
       </w:r>
     </w:p>
     <w:p>
@@ -3875,21 +6675,10 @@
         <w:rPr>
           <w:rFonts w:hint="eastAsia"/>
         </w:rPr>
-        <w:t>致谢</w:t>
-      </w:r>
-    </w:p>
-    <w:p>
-      <w:pPr>
-        <w:pStyle w:val="3"/>
-        <w:ind w:firstLine="360"/>
-      </w:pPr>
-      <w:r>
-        <w:rPr>
-          <w:rFonts w:hint="eastAsia"/>
-        </w:rPr>
-        <w:t>内容</w:t>
-      </w:r>
-    </w:p>
+        <w:t>参考文献</w:t>
+      </w:r>
+    </w:p>
+    <w:p/>
     <w:p>
       <w:pPr>
         <w:pStyle w:val="2"/>
@@ -3906,10 +6695,15 @@
         <w:rPr>
           <w:rFonts w:hint="eastAsia"/>
         </w:rPr>
-        <w:t>参考文献</w:t>
-      </w:r>
-    </w:p>
-    <w:p/>
+        <w:t>附录A</w:t>
+      </w:r>
+    </w:p>
+    <w:p>
+      <w:pPr>
+        <w:pStyle w:val="3"/>
+        <w:ind w:firstLine="360"/>
+      </w:pPr>
+    </w:p>
     <w:p>
       <w:pPr>
         <w:pStyle w:val="2"/>
@@ -3926,31 +6720,6 @@
         <w:rPr>
           <w:rFonts w:hint="eastAsia"/>
         </w:rPr>
-        <w:t>附录A</w:t>
-      </w:r>
-    </w:p>
-    <w:p>
-      <w:pPr>
-        <w:pStyle w:val="3"/>
-        <w:ind w:firstLine="360"/>
-      </w:pPr>
-    </w:p>
-    <w:p>
-      <w:pPr>
-        <w:pStyle w:val="2"/>
-        <w:numPr>
-          <w:ilvl w:val="0"/>
-          <w:numId w:val="0"/>
-        </w:numPr>
-        <w:spacing w:after="312"/>
-      </w:pPr>
-      <w:r>
-        <w:br w:type="page"/>
-      </w:r>
-      <w:r>
-        <w:rPr>
-          <w:rFonts w:hint="eastAsia"/>
-        </w:rPr>
         <w:t>附录B</w:t>
       </w:r>
     </w:p>
@@ -3963,12 +6732,92 @@
     <w:sectPr>
       <w:pgSz w:w="11906" w:h="16838"/>
       <w:pgMar w:top="1701" w:right="1134" w:bottom="1418" w:left="1701" w:header="567" w:footer="964" w:gutter="0"/>
+      <w:pgBorders>
+        <w:top w:val="none" w:sz="0" w:space="0"/>
+        <w:left w:val="none" w:sz="0" w:space="0"/>
+        <w:bottom w:val="none" w:sz="0" w:space="0"/>
+        <w:right w:val="none" w:sz="0" w:space="0"/>
+      </w:pgBorders>
       <w:pgNumType w:start="1"/>
       <w:cols w:space="425" w:num="1"/>
       <w:docGrid w:type="lines" w:linePitch="312" w:charSpace="0"/>
     </w:sectPr>
   </w:body>
 </w:document>
+</file>
+
+<file path=word/footnotes.xml><?xml version="1.0" encoding="utf-8"?>
+<w:footnotes xmlns:wpc="http://schemas.microsoft.com/office/word/2010/wordprocessingCanvas" xmlns:mc="http://schemas.openxmlformats.org/markup-compatibility/2006" xmlns:o="urn:schemas-microsoft-com:office:office" xmlns:r="http://schemas.openxmlformats.org/officeDocument/2006/relationships" xmlns:m="http://schemas.openxmlformats.org/officeDocument/2006/math" xmlns:v="urn:schemas-microsoft-com:vml" xmlns:wp14="http://schemas.microsoft.com/office/word/2010/wordprocessingDrawing" xmlns:wp="http://schemas.openxmlformats.org/drawingml/2006/wordprocessingDrawing" xmlns:w="http://schemas.openxmlformats.org/wordprocessingml/2006/main" xmlns:w14="http://schemas.microsoft.com/office/word/2010/wordml" xmlns:w15="http://schemas.microsoft.com/office/word/2012/wordml" xmlns:w10="urn:schemas-microsoft-com:office:word" xmlns:wpg="http://schemas.microsoft.com/office/word/2010/wordprocessingGroup" xmlns:wpi="http://schemas.microsoft.com/office/word/2010/wordprocessingInk" xmlns:wne="http://schemas.microsoft.com/office/word/2006/wordml" xmlns:wps="http://schemas.microsoft.com/office/word/2010/wordprocessingShape" xmlns:wpsCustomData="http://www.wps.cn/officeDocument/2013/wpsCustomData" mc:Ignorable="w14 w15 wp14">
+  <w:footnote w:id="0">
+    <w:p>
+      <w:pPr>
+        <w:pStyle w:val="16"/>
+        <w:snapToGrid w:val="0"/>
+      </w:pPr>
+      <w:r>
+        <w:rPr>
+          <w:rStyle w:val="30"/>
+        </w:rPr>
+        <w:footnoteRef/>
+      </w:r>
+      <w:r>
+        <w:t xml:space="preserve"> </w:t>
+      </w:r>
+      <w:r>
+        <w:rPr>
+          <w:rFonts w:hint="default"/>
+        </w:rPr>
+        <w:t>http://www.cleverbot.com/</w:t>
+      </w:r>
+    </w:p>
+  </w:footnote>
+  <w:footnote w:id="1">
+    <w:p>
+      <w:pPr>
+        <w:pStyle w:val="16"/>
+        <w:snapToGrid w:val="0"/>
+      </w:pPr>
+      <w:r>
+        <w:rPr>
+          <w:rStyle w:val="30"/>
+        </w:rPr>
+        <w:footnoteRef/>
+      </w:r>
+      <w:r>
+        <w:t xml:space="preserve"> </w:t>
+      </w:r>
+      <w:r>
+        <w:rPr>
+          <w:rFonts w:hint="default"/>
+        </w:rPr>
+        <w:t>http://colah.github.io/posts/2015-08-Understanding-LSTMs/</w:t>
+      </w:r>
+    </w:p>
+  </w:footnote>
+  <w:footnote w:id="2">
+    <w:p>
+      <w:pPr>
+        <w:pStyle w:val="16"/>
+        <w:snapToGrid w:val="0"/>
+      </w:pPr>
+      <w:r>
+        <w:rPr>
+          <w:rStyle w:val="30"/>
+        </w:rPr>
+        <w:footnoteRef/>
+      </w:r>
+      <w:r>
+        <w:t xml:space="preserve"> </w:t>
+      </w:r>
+      <w:r>
+        <w:rPr>
+          <w:rFonts w:hint="default"/>
+        </w:rPr>
+        <w:t>为了简洁起见,我们描述了普通 RNN。LSTM 和 GRU 有着更复杂的数学表达式。</w:t>
+      </w:r>
+    </w:p>
+  </w:footnote>
+</w:footnotes>
 </file>
 
 <file path=word/header1.xml><?xml version="1.0" encoding="utf-8"?>
@@ -4589,7 +7438,7 @@
     <w:name w:val="heading 2"/>
     <w:basedOn w:val="1"/>
     <w:next w:val="3"/>
-    <w:link w:val="54"/>
+    <w:link w:val="55"/>
     <w:qFormat/>
     <w:uiPriority w:val="0"/>
     <w:pPr>
@@ -4612,7 +7461,7 @@
     <w:name w:val="heading 3"/>
     <w:basedOn w:val="1"/>
     <w:next w:val="3"/>
-    <w:link w:val="55"/>
+    <w:link w:val="56"/>
     <w:qFormat/>
     <w:uiPriority w:val="0"/>
     <w:pPr>
@@ -4672,7 +7521,7 @@
   <w:style w:type="paragraph" w:styleId="6">
     <w:name w:val="Balloon Text"/>
     <w:basedOn w:val="1"/>
-    <w:link w:val="52"/>
+    <w:link w:val="53"/>
     <w:semiHidden/>
     <w:unhideWhenUsed/>
     <w:qFormat/>
@@ -4727,7 +7576,7 @@
   <w:style w:type="paragraph" w:styleId="10">
     <w:name w:val="Body Text Indent 2"/>
     <w:basedOn w:val="1"/>
-    <w:link w:val="51"/>
+    <w:link w:val="52"/>
     <w:semiHidden/>
     <w:qFormat/>
     <w:uiPriority w:val="0"/>
@@ -4810,7 +7659,7 @@
   <w:style w:type="paragraph" w:styleId="17">
     <w:name w:val="header"/>
     <w:basedOn w:val="1"/>
-    <w:link w:val="50"/>
+    <w:link w:val="51"/>
     <w:semiHidden/>
     <w:qFormat/>
     <w:uiPriority w:val="0"/>
@@ -4974,7 +7823,27 @@
     <w:qFormat/>
     <w:uiPriority w:val="0"/>
   </w:style>
-  <w:style w:type="paragraph" w:customStyle="1" w:styleId="34">
+  <w:style w:type="table" w:styleId="34">
+    <w:name w:val="Table Grid"/>
+    <w:basedOn w:val="33"/>
+    <w:uiPriority w:val="59"/>
+    <w:pPr>
+      <w:widowControl w:val="0"/>
+      <w:jc w:val="both"/>
+    </w:pPr>
+    <w:tblPr>
+      <w:tblBorders>
+        <w:top w:val="single" w:color="auto" w:sz="4" w:space="0"/>
+        <w:left w:val="single" w:color="auto" w:sz="4" w:space="0"/>
+        <w:bottom w:val="single" w:color="auto" w:sz="4" w:space="0"/>
+        <w:right w:val="single" w:color="auto" w:sz="4" w:space="0"/>
+        <w:insideH w:val="single" w:color="auto" w:sz="4" w:space="0"/>
+        <w:insideV w:val="single" w:color="auto" w:sz="4" w:space="0"/>
+      </w:tblBorders>
+      <w:tblLayout w:type="fixed"/>
+    </w:tblPr>
+  </w:style>
+  <w:style w:type="paragraph" w:customStyle="1" w:styleId="35">
     <w:name w:val="标题4"/>
     <w:basedOn w:val="1"/>
     <w:next w:val="18"/>
@@ -4987,7 +7856,7 @@
       <w:rFonts w:ascii="SimSun" w:hAnsi="SimSun"/>
     </w:rPr>
   </w:style>
-  <w:style w:type="paragraph" w:customStyle="1" w:styleId="35">
+  <w:style w:type="paragraph" w:customStyle="1" w:styleId="36">
     <w:name w:val="正文1"/>
     <w:basedOn w:val="1"/>
     <w:qFormat/>
@@ -4996,9 +7865,9 @@
       <w:ind w:firstLine="425"/>
     </w:pPr>
   </w:style>
-  <w:style w:type="paragraph" w:customStyle="1" w:styleId="36">
+  <w:style w:type="paragraph" w:customStyle="1" w:styleId="37">
     <w:name w:val="表格"/>
-    <w:basedOn w:val="35"/>
+    <w:basedOn w:val="36"/>
     <w:qFormat/>
     <w:uiPriority w:val="0"/>
     <w:pPr>
@@ -5007,7 +7876,7 @@
       <w:jc w:val="left"/>
     </w:pPr>
   </w:style>
-  <w:style w:type="paragraph" w:customStyle="1" w:styleId="37">
+  <w:style w:type="paragraph" w:customStyle="1" w:styleId="38">
     <w:name w:val="表头"/>
     <w:basedOn w:val="12"/>
     <w:qFormat/>
@@ -5020,7 +7889,7 @@
       <w:rFonts w:eastAsia="黑体"/>
     </w:rPr>
   </w:style>
-  <w:style w:type="paragraph" w:customStyle="1" w:styleId="38">
+  <w:style w:type="paragraph" w:customStyle="1" w:styleId="39">
     <w:name w:val="表注"/>
     <w:basedOn w:val="12"/>
     <w:qFormat/>
@@ -5029,7 +7898,7 @@
       <w:rFonts w:eastAsia="黑体"/>
     </w:rPr>
   </w:style>
-  <w:style w:type="paragraph" w:customStyle="1" w:styleId="39">
+  <w:style w:type="paragraph" w:customStyle="1" w:styleId="40">
     <w:name w:val="单命令行"/>
     <w:basedOn w:val="1"/>
     <w:next w:val="1"/>
@@ -5043,7 +7912,7 @@
       <w:rFonts w:ascii="Courier New" w:hAnsi="Courier New"/>
     </w:rPr>
   </w:style>
-  <w:style w:type="paragraph" w:customStyle="1" w:styleId="40">
+  <w:style w:type="paragraph" w:customStyle="1" w:styleId="41">
     <w:name w:val="节"/>
     <w:basedOn w:val="1"/>
     <w:next w:val="1"/>
@@ -5056,7 +7925,7 @@
       <w:rFonts w:eastAsia="黑体"/>
     </w:rPr>
   </w:style>
-  <w:style w:type="paragraph" w:customStyle="1" w:styleId="41">
+  <w:style w:type="paragraph" w:customStyle="1" w:styleId="42">
     <w:name w:val="命令行"/>
     <w:basedOn w:val="1"/>
     <w:qFormat/>
@@ -5069,21 +7938,21 @@
       <w:rFonts w:ascii="Lucida Console" w:hAnsi="Lucida Console"/>
     </w:rPr>
   </w:style>
-  <w:style w:type="paragraph" w:customStyle="1" w:styleId="42">
+  <w:style w:type="paragraph" w:customStyle="1" w:styleId="43">
     <w:name w:val="图"/>
     <w:basedOn w:val="12"/>
     <w:next w:val="12"/>
     <w:qFormat/>
     <w:uiPriority w:val="0"/>
   </w:style>
-  <w:style w:type="paragraph" w:customStyle="1" w:styleId="43">
+  <w:style w:type="paragraph" w:customStyle="1" w:styleId="44">
     <w:name w:val="图注"/>
     <w:basedOn w:val="12"/>
     <w:next w:val="1"/>
     <w:qFormat/>
     <w:uiPriority w:val="0"/>
   </w:style>
-  <w:style w:type="character" w:customStyle="1" w:styleId="44">
+  <w:style w:type="character" w:customStyle="1" w:styleId="45">
     <w:name w:val="已访问的超链接"/>
     <w:basedOn w:val="29"/>
     <w:semiHidden/>
@@ -5094,27 +7963,27 @@
       <w:u w:val="single"/>
     </w:rPr>
   </w:style>
-  <w:style w:type="paragraph" w:customStyle="1" w:styleId="45">
+  <w:style w:type="paragraph" w:customStyle="1" w:styleId="46">
     <w:name w:val="正文＋"/>
     <w:basedOn w:val="1"/>
-    <w:next w:val="41"/>
+    <w:next w:val="42"/>
     <w:qFormat/>
     <w:uiPriority w:val="0"/>
     <w:pPr>
       <w:spacing w:after="120"/>
     </w:pPr>
   </w:style>
-  <w:style w:type="paragraph" w:customStyle="1" w:styleId="46">
+  <w:style w:type="paragraph" w:customStyle="1" w:styleId="47">
     <w:name w:val="正文2"/>
-    <w:basedOn w:val="35"/>
-    <w:next w:val="35"/>
+    <w:basedOn w:val="36"/>
+    <w:next w:val="36"/>
     <w:qFormat/>
     <w:uiPriority w:val="0"/>
     <w:rPr>
       <w:rFonts w:ascii="Courier New" w:hAnsi="Courier New"/>
     </w:rPr>
   </w:style>
-  <w:style w:type="paragraph" w:customStyle="1" w:styleId="47">
+  <w:style w:type="paragraph" w:customStyle="1" w:styleId="48">
     <w:name w:val="注释"/>
     <w:basedOn w:val="1"/>
     <w:next w:val="1"/>
@@ -5127,7 +7996,7 @@
       <w:rFonts w:eastAsia="楷体_GB2312"/>
     </w:rPr>
   </w:style>
-  <w:style w:type="paragraph" w:customStyle="1" w:styleId="48">
+  <w:style w:type="paragraph" w:customStyle="1" w:styleId="49">
     <w:name w:val="注意内容"/>
     <w:basedOn w:val="1"/>
     <w:next w:val="18"/>
@@ -5145,7 +8014,7 @@
       <w:kern w:val="0"/>
     </w:rPr>
   </w:style>
-  <w:style w:type="paragraph" w:customStyle="1" w:styleId="49">
+  <w:style w:type="paragraph" w:customStyle="1" w:styleId="50">
     <w:name w:val="程序"/>
     <w:basedOn w:val="19"/>
     <w:qFormat/>
@@ -5157,7 +8026,7 @@
       <w:rFonts w:ascii="Times New Roman" w:hAnsi="Times New Roman"/>
     </w:rPr>
   </w:style>
-  <w:style w:type="character" w:customStyle="1" w:styleId="50">
+  <w:style w:type="character" w:customStyle="1" w:styleId="51">
     <w:name w:val="页眉 Char"/>
     <w:basedOn w:val="29"/>
     <w:link w:val="17"/>
@@ -5171,7 +8040,7 @@
       <w:szCs w:val="18"/>
     </w:rPr>
   </w:style>
-  <w:style w:type="character" w:customStyle="1" w:styleId="51">
+  <w:style w:type="character" w:customStyle="1" w:styleId="52">
     <w:name w:val="正文文本缩进 2 Char"/>
     <w:basedOn w:val="29"/>
     <w:link w:val="10"/>
@@ -5184,7 +8053,7 @@
       <w:szCs w:val="18"/>
     </w:rPr>
   </w:style>
-  <w:style w:type="character" w:customStyle="1" w:styleId="52">
+  <w:style w:type="character" w:customStyle="1" w:styleId="53">
     <w:name w:val="批注框文本 Char"/>
     <w:basedOn w:val="29"/>
     <w:link w:val="6"/>
@@ -5197,13 +8066,13 @@
       <w:szCs w:val="18"/>
     </w:rPr>
   </w:style>
-  <w:style w:type="character" w:customStyle="1" w:styleId="53">
+  <w:style w:type="character" w:customStyle="1" w:styleId="54">
     <w:name w:val="apple-style-span"/>
     <w:basedOn w:val="29"/>
     <w:qFormat/>
     <w:uiPriority w:val="0"/>
   </w:style>
-  <w:style w:type="character" w:customStyle="1" w:styleId="54">
+  <w:style w:type="character" w:customStyle="1" w:styleId="55">
     <w:name w:val="标题 2 Char"/>
     <w:basedOn w:val="29"/>
     <w:link w:val="4"/>
@@ -5216,7 +8085,7 @@
       <w:szCs w:val="18"/>
     </w:rPr>
   </w:style>
-  <w:style w:type="character" w:customStyle="1" w:styleId="55">
+  <w:style w:type="character" w:customStyle="1" w:styleId="56">
     <w:name w:val="标题 3 Char"/>
     <w:basedOn w:val="29"/>
     <w:link w:val="5"/>
@@ -5229,7 +8098,7 @@
       <w:szCs w:val="18"/>
     </w:rPr>
   </w:style>
-  <w:style w:type="paragraph" w:customStyle="1" w:styleId="56">
+  <w:style w:type="paragraph" w:customStyle="1" w:styleId="57">
     <w:name w:val="款"/>
     <w:basedOn w:val="3"/>
     <w:next w:val="3"/>
@@ -5240,7 +8109,7 @@
       <w:jc w:val="left"/>
     </w:pPr>
   </w:style>
-  <w:style w:type="paragraph" w:customStyle="1" w:styleId="57">
+  <w:style w:type="paragraph" w:customStyle="1" w:styleId="58">
     <w:name w:val="项"/>
     <w:basedOn w:val="3"/>
     <w:next w:val="3"/>

</xml_diff>